<commit_message>
Tweak the Word order form
</commit_message>
<xml_diff>
--- a/misc/SalesOrder_Master.docx
+++ b/misc/SalesOrder_Master.docx
@@ -1,6 +1,6 @@
 
 <file path=word/document.xml><?xml version="1.0" encoding="utf-8"?>
-<w:document xmlns:wpc="http://schemas.microsoft.com/office/word/2010/wordprocessingCanvas" xmlns:mc="http://schemas.openxmlformats.org/markup-compatibility/2006" xmlns:o="urn:schemas-microsoft-com:office:office" xmlns:r="http://schemas.openxmlformats.org/officeDocument/2006/relationships" xmlns:m="http://schemas.openxmlformats.org/officeDocument/2006/math" xmlns:v="urn:schemas-microsoft-com:vml" xmlns:wp14="http://schemas.microsoft.com/office/word/2010/wordprocessingDrawing" xmlns:wp="http://schemas.openxmlformats.org/drawingml/2006/wordprocessingDrawing" xmlns:w10="urn:schemas-microsoft-com:office:word" xmlns:w="http://schemas.openxmlformats.org/wordprocessingml/2006/main" xmlns:w14="http://schemas.microsoft.com/office/word/2010/wordml" xmlns:wpg="http://schemas.microsoft.com/office/word/2010/wordprocessingGroup" xmlns:wpi="http://schemas.microsoft.com/office/word/2010/wordprocessingInk" xmlns:wne="http://schemas.microsoft.com/office/word/2006/wordml" xmlns:wps="http://schemas.microsoft.com/office/word/2010/wordprocessingShape" mc:Ignorable="w14 wp14">
+<w:document xmlns:wpc="http://schemas.microsoft.com/office/word/2010/wordprocessingCanvas" xmlns:mc="http://schemas.openxmlformats.org/markup-compatibility/2006" xmlns:o="urn:schemas-microsoft-com:office:office" xmlns:r="http://schemas.openxmlformats.org/officeDocument/2006/relationships" xmlns:m="http://schemas.openxmlformats.org/officeDocument/2006/math" xmlns:v="urn:schemas-microsoft-com:vml" xmlns:wp14="http://schemas.microsoft.com/office/word/2010/wordprocessingDrawing" xmlns:wp="http://schemas.openxmlformats.org/drawingml/2006/wordprocessingDrawing" xmlns:w10="urn:schemas-microsoft-com:office:word" xmlns:w="http://schemas.openxmlformats.org/wordprocessingml/2006/main" xmlns:w14="http://schemas.microsoft.com/office/word/2010/wordml" xmlns:w15="http://schemas.microsoft.com/office/word/2012/wordml" xmlns:wpg="http://schemas.microsoft.com/office/word/2010/wordprocessingGroup" xmlns:wpi="http://schemas.microsoft.com/office/word/2010/wordprocessingInk" xmlns:wne="http://schemas.microsoft.com/office/word/2006/wordml" xmlns:wps="http://schemas.microsoft.com/office/word/2010/wordprocessingShape" mc:Ignorable="w14 w15 wp14">
   <w:body>
     <w:p>
       <w:pPr>
@@ -10,8 +10,6 @@
           <w:sz w:val="18"/>
         </w:rPr>
       </w:pPr>
-      <w:bookmarkStart w:id="0" w:name="_GoBack"/>
-      <w:bookmarkEnd w:id="0"/>
       <w:r>
         <w:rPr>
           <w:rFonts w:ascii="Arial" w:hAnsi="Arial"/>
@@ -549,65 +547,117 @@
       <w:pPr>
         <w:jc w:val="both"/>
         <w:rPr>
-          <w:rFonts w:ascii="Arial" w:hAnsi="Arial"/>
+          <w:rFonts w:asciiTheme="minorHAnsi" w:hAnsiTheme="minorHAnsi"/>
           <w:color w:val="0000FF"/>
         </w:rPr>
       </w:pPr>
       <w:r>
         <w:rPr>
-          <w:rFonts w:ascii="Arial" w:hAnsi="Arial"/>
-          <w:sz w:val="18"/>
-        </w:rPr>
-        <w:t xml:space="preserve">DATE </w:t>
-      </w:r>
+          <w:rFonts w:asciiTheme="minorHAnsi" w:hAnsiTheme="minorHAnsi"/>
+          <w:sz w:val="18"/>
+        </w:rPr>
+        <w:t>DATE</w:t>
+      </w:r>
+      <w:r>
+        <w:rPr>
+          <w:rFonts w:asciiTheme="minorHAnsi" w:hAnsiTheme="minorHAnsi"/>
+          <w:sz w:val="18"/>
+        </w:rPr>
+        <w:t>: _______________</w:t>
+      </w:r>
+      <w:bookmarkStart w:id="0" w:name="_GoBack"/>
+      <w:bookmarkEnd w:id="0"/>
     </w:p>
     <w:p>
       <w:pPr>
         <w:jc w:val="both"/>
+        <w:rPr>
+          <w:rFonts w:asciiTheme="minorHAnsi" w:hAnsiTheme="minorHAnsi"/>
+        </w:rPr>
       </w:pPr>
       <w:r>
-        <w:tab/>
-      </w:r>
-      <w:r>
-        <w:tab/>
-      </w:r>
-      <w:r>
-        <w:tab/>
-      </w:r>
-      <w:r>
-        <w:tab/>
-      </w:r>
-      <w:r>
-        <w:tab/>
-      </w:r>
-      <w:r>
-        <w:tab/>
-      </w:r>
-      <w:r>
-        <w:tab/>
-      </w:r>
-      <w:r>
-        <w:tab/>
-      </w:r>
-      <w:r>
-        <w:tab/>
-      </w:r>
-      <w:r>
-        <w:tab/>
-      </w:r>
-      <w:r>
-        <w:tab/>
-      </w:r>
-      <w:r>
-        <w:rPr>
-          <w:rFonts w:ascii="Arial" w:hAnsi="Arial"/>
-          <w:sz w:val="16"/>
-        </w:rPr>
-        <w:t>MONUMENT................</w:t>
-      </w:r>
-      <w:r>
-        <w:rPr>
-          <w:rFonts w:ascii="Arial" w:hAnsi="Arial"/>
+        <w:rPr>
+          <w:rFonts w:asciiTheme="minorHAnsi" w:hAnsiTheme="minorHAnsi"/>
+        </w:rPr>
+        <w:tab/>
+      </w:r>
+      <w:r>
+        <w:rPr>
+          <w:rFonts w:asciiTheme="minorHAnsi" w:hAnsiTheme="minorHAnsi"/>
+        </w:rPr>
+        <w:tab/>
+      </w:r>
+      <w:r>
+        <w:rPr>
+          <w:rFonts w:asciiTheme="minorHAnsi" w:hAnsiTheme="minorHAnsi"/>
+        </w:rPr>
+        <w:tab/>
+      </w:r>
+      <w:r>
+        <w:rPr>
+          <w:rFonts w:asciiTheme="minorHAnsi" w:hAnsiTheme="minorHAnsi"/>
+        </w:rPr>
+        <w:tab/>
+      </w:r>
+      <w:r>
+        <w:rPr>
+          <w:rFonts w:asciiTheme="minorHAnsi" w:hAnsiTheme="minorHAnsi"/>
+        </w:rPr>
+        <w:tab/>
+      </w:r>
+      <w:r>
+        <w:rPr>
+          <w:rFonts w:asciiTheme="minorHAnsi" w:hAnsiTheme="minorHAnsi"/>
+        </w:rPr>
+        <w:tab/>
+      </w:r>
+      <w:r>
+        <w:rPr>
+          <w:rFonts w:asciiTheme="minorHAnsi" w:hAnsiTheme="minorHAnsi"/>
+        </w:rPr>
+        <w:tab/>
+      </w:r>
+      <w:r>
+        <w:rPr>
+          <w:rFonts w:asciiTheme="minorHAnsi" w:hAnsiTheme="minorHAnsi"/>
+        </w:rPr>
+        <w:tab/>
+      </w:r>
+      <w:r>
+        <w:rPr>
+          <w:rFonts w:asciiTheme="minorHAnsi" w:hAnsiTheme="minorHAnsi"/>
+        </w:rPr>
+        <w:tab/>
+      </w:r>
+      <w:r>
+        <w:rPr>
+          <w:rFonts w:asciiTheme="minorHAnsi" w:hAnsiTheme="minorHAnsi"/>
+        </w:rPr>
+        <w:tab/>
+      </w:r>
+      <w:r>
+        <w:rPr>
+          <w:rFonts w:asciiTheme="minorHAnsi" w:hAnsiTheme="minorHAnsi"/>
+        </w:rPr>
+        <w:tab/>
+      </w:r>
+      <w:r>
+        <w:rPr>
+          <w:rFonts w:asciiTheme="minorHAnsi" w:hAnsiTheme="minorHAnsi"/>
+          <w:sz w:val="16"/>
+        </w:rPr>
+        <w:t>MONUMENT</w:t>
+      </w:r>
+      <w:r>
+        <w:rPr>
+          <w:rFonts w:asciiTheme="minorHAnsi" w:hAnsiTheme="minorHAnsi"/>
+          <w:sz w:val="16"/>
+        </w:rPr>
+        <w:tab/>
+      </w:r>
+      <w:r>
+        <w:rPr>
+          <w:rFonts w:asciiTheme="minorHAnsi" w:hAnsiTheme="minorHAnsi"/>
           <w:sz w:val="16"/>
           <w:u w:val="single"/>
         </w:rPr>
@@ -615,23 +665,23 @@
       </w:r>
       <w:r>
         <w:rPr>
-          <w:rFonts w:ascii="Arial" w:hAnsi="Arial"/>
-          <w:sz w:val="16"/>
-          <w:u w:val="single"/>
-        </w:rPr>
-        <w:tab/>
-      </w:r>
-      <w:r>
-        <w:rPr>
-          <w:rFonts w:ascii="Arial" w:hAnsi="Arial"/>
-          <w:sz w:val="16"/>
-          <w:u w:val="single"/>
-        </w:rPr>
-        <w:tab/>
-      </w:r>
-      <w:r>
-        <w:rPr>
-          <w:rFonts w:ascii="Arial" w:hAnsi="Arial"/>
+          <w:rFonts w:asciiTheme="minorHAnsi" w:hAnsiTheme="minorHAnsi"/>
+          <w:sz w:val="16"/>
+          <w:u w:val="single"/>
+        </w:rPr>
+        <w:tab/>
+      </w:r>
+      <w:r>
+        <w:rPr>
+          <w:rFonts w:asciiTheme="minorHAnsi" w:hAnsiTheme="minorHAnsi"/>
+          <w:sz w:val="16"/>
+          <w:u w:val="single"/>
+        </w:rPr>
+        <w:tab/>
+      </w:r>
+      <w:r>
+        <w:rPr>
+          <w:rFonts w:asciiTheme="minorHAnsi" w:hAnsiTheme="minorHAnsi"/>
           <w:sz w:val="16"/>
           <w:u w:val="single"/>
         </w:rPr>
@@ -644,14 +694,14 @@
         <w:spacing w:line="300" w:lineRule="exact"/>
         <w:jc w:val="both"/>
         <w:rPr>
-          <w:rFonts w:ascii="Arial" w:hAnsi="Arial"/>
+          <w:rFonts w:asciiTheme="minorHAnsi" w:hAnsiTheme="minorHAnsi"/>
           <w:sz w:val="16"/>
         </w:rPr>
       </w:pPr>
       <w:smartTag w:uri="urn:schemas-microsoft-com:office:smarttags" w:element="stockticker">
         <w:r>
           <w:rPr>
-            <w:rFonts w:ascii="Arial" w:hAnsi="Arial"/>
+            <w:rFonts w:asciiTheme="minorHAnsi" w:hAnsiTheme="minorHAnsi"/>
             <w:sz w:val="18"/>
           </w:rPr>
           <w:t>KIND</w:t>
@@ -659,100 +709,120 @@
       </w:smartTag>
       <w:r>
         <w:rPr>
-          <w:rFonts w:ascii="Arial" w:hAnsi="Arial"/>
+          <w:rFonts w:asciiTheme="minorHAnsi" w:hAnsiTheme="minorHAnsi"/>
           <w:sz w:val="18"/>
         </w:rPr>
         <w:t xml:space="preserve"> OF MATERIAL</w:t>
       </w:r>
       <w:r>
         <w:rPr>
-          <w:rFonts w:ascii="Arial" w:hAnsi="Arial"/>
-          <w:sz w:val="18"/>
-          <w:u w:val="single"/>
-        </w:rPr>
-        <w:tab/>
-      </w:r>
-      <w:r>
-        <w:rPr>
-          <w:rFonts w:ascii="Arial" w:hAnsi="Arial"/>
-          <w:sz w:val="18"/>
-          <w:u w:val="single"/>
-        </w:rPr>
-        <w:tab/>
-      </w:r>
-      <w:r>
-        <w:rPr>
-          <w:rFonts w:ascii="Arial" w:hAnsi="Arial"/>
-          <w:sz w:val="18"/>
-          <w:u w:val="single"/>
-        </w:rPr>
-        <w:tab/>
-      </w:r>
-      <w:r>
-        <w:rPr>
-          <w:rFonts w:ascii="Arial" w:hAnsi="Arial"/>
-          <w:sz w:val="18"/>
-          <w:u w:val="single"/>
-        </w:rPr>
-        <w:tab/>
-      </w:r>
-      <w:r>
-        <w:rPr>
-          <w:rFonts w:ascii="Arial" w:hAnsi="Arial"/>
-          <w:sz w:val="18"/>
-          <w:u w:val="single"/>
-        </w:rPr>
-        <w:tab/>
-      </w:r>
-      <w:r>
-        <w:rPr>
-          <w:rFonts w:ascii="Arial" w:hAnsi="Arial"/>
-          <w:sz w:val="18"/>
-          <w:u w:val="single"/>
-        </w:rPr>
-        <w:tab/>
-      </w:r>
-      <w:r>
-        <w:rPr>
-          <w:rFonts w:ascii="Arial" w:hAnsi="Arial"/>
-          <w:sz w:val="18"/>
-          <w:u w:val="single"/>
-        </w:rPr>
-        <w:tab/>
-      </w:r>
-      <w:r>
-        <w:rPr>
-          <w:rFonts w:ascii="Arial" w:hAnsi="Arial"/>
-          <w:sz w:val="18"/>
-          <w:u w:val="single"/>
-        </w:rPr>
-        <w:tab/>
-      </w:r>
-      <w:r>
-        <w:rPr>
-          <w:rFonts w:ascii="Arial" w:hAnsi="Arial"/>
-          <w:sz w:val="18"/>
-        </w:rPr>
-        <w:tab/>
-      </w:r>
-      <w:r>
-        <w:rPr>
-          <w:rFonts w:ascii="Arial" w:hAnsi="Arial"/>
-          <w:sz w:val="16"/>
-        </w:rPr>
-        <w:t>MARKER......................</w:t>
-      </w:r>
-      <w:r>
-        <w:rPr>
-          <w:rFonts w:ascii="Arial" w:hAnsi="Arial"/>
-          <w:sz w:val="16"/>
-          <w:u w:val="single"/>
-        </w:rPr>
-        <w:tab/>
-      </w:r>
-      <w:r>
-        <w:rPr>
-          <w:rFonts w:ascii="Arial" w:hAnsi="Arial"/>
+          <w:rFonts w:asciiTheme="minorHAnsi" w:hAnsiTheme="minorHAnsi"/>
+          <w:sz w:val="18"/>
+        </w:rPr>
+        <w:t xml:space="preserve"> </w:t>
+      </w:r>
+      <w:r>
+        <w:rPr>
+          <w:rFonts w:asciiTheme="minorHAnsi" w:hAnsiTheme="minorHAnsi"/>
+          <w:sz w:val="18"/>
+          <w:u w:val="single"/>
+        </w:rPr>
+        <w:tab/>
+      </w:r>
+      <w:r>
+        <w:rPr>
+          <w:rFonts w:asciiTheme="minorHAnsi" w:hAnsiTheme="minorHAnsi"/>
+          <w:sz w:val="18"/>
+          <w:u w:val="single"/>
+        </w:rPr>
+        <w:tab/>
+      </w:r>
+      <w:r>
+        <w:rPr>
+          <w:rFonts w:asciiTheme="minorHAnsi" w:hAnsiTheme="minorHAnsi"/>
+          <w:sz w:val="18"/>
+          <w:u w:val="single"/>
+        </w:rPr>
+        <w:tab/>
+      </w:r>
+      <w:r>
+        <w:rPr>
+          <w:rFonts w:asciiTheme="minorHAnsi" w:hAnsiTheme="minorHAnsi"/>
+          <w:sz w:val="18"/>
+          <w:u w:val="single"/>
+        </w:rPr>
+        <w:tab/>
+      </w:r>
+      <w:r>
+        <w:rPr>
+          <w:rFonts w:asciiTheme="minorHAnsi" w:hAnsiTheme="minorHAnsi"/>
+          <w:sz w:val="18"/>
+          <w:u w:val="single"/>
+        </w:rPr>
+        <w:tab/>
+      </w:r>
+      <w:r>
+        <w:rPr>
+          <w:rFonts w:asciiTheme="minorHAnsi" w:hAnsiTheme="minorHAnsi"/>
+          <w:sz w:val="18"/>
+          <w:u w:val="single"/>
+        </w:rPr>
+        <w:tab/>
+      </w:r>
+      <w:r>
+        <w:rPr>
+          <w:rFonts w:asciiTheme="minorHAnsi" w:hAnsiTheme="minorHAnsi"/>
+          <w:sz w:val="18"/>
+          <w:u w:val="single"/>
+        </w:rPr>
+        <w:tab/>
+      </w:r>
+      <w:r>
+        <w:rPr>
+          <w:rFonts w:asciiTheme="minorHAnsi" w:hAnsiTheme="minorHAnsi"/>
+          <w:sz w:val="18"/>
+        </w:rPr>
+        <w:tab/>
+      </w:r>
+      <w:r>
+        <w:rPr>
+          <w:rFonts w:asciiTheme="minorHAnsi" w:hAnsiTheme="minorHAnsi"/>
+          <w:sz w:val="18"/>
+        </w:rPr>
+        <w:tab/>
+      </w:r>
+      <w:r>
+        <w:rPr>
+          <w:rFonts w:asciiTheme="minorHAnsi" w:hAnsiTheme="minorHAnsi"/>
+          <w:sz w:val="16"/>
+        </w:rPr>
+        <w:t>MARKER</w:t>
+      </w:r>
+      <w:r>
+        <w:rPr>
+          <w:rFonts w:asciiTheme="minorHAnsi" w:hAnsiTheme="minorHAnsi"/>
+          <w:sz w:val="16"/>
+        </w:rPr>
+        <w:tab/>
+      </w:r>
+      <w:r>
+        <w:rPr>
+          <w:rFonts w:asciiTheme="minorHAnsi" w:hAnsiTheme="minorHAnsi"/>
+          <w:sz w:val="16"/>
+        </w:rPr>
+        <w:tab/>
+      </w:r>
+      <w:r>
+        <w:rPr>
+          <w:rFonts w:asciiTheme="minorHAnsi" w:hAnsiTheme="minorHAnsi"/>
+          <w:sz w:val="16"/>
+          <w:u w:val="single"/>
+        </w:rPr>
+        <w:tab/>
+      </w:r>
+      <w:r>
+        <w:rPr>
+          <w:rFonts w:asciiTheme="minorHAnsi" w:hAnsiTheme="minorHAnsi"/>
           <w:sz w:val="16"/>
           <w:u w:val="single"/>
         </w:rPr>
@@ -765,27 +835,27 @@
         <w:spacing w:line="300" w:lineRule="exact"/>
         <w:jc w:val="both"/>
         <w:rPr>
-          <w:rFonts w:ascii="Arial" w:hAnsi="Arial"/>
+          <w:rFonts w:asciiTheme="minorHAnsi" w:hAnsiTheme="minorHAnsi"/>
           <w:sz w:val="16"/>
         </w:rPr>
       </w:pPr>
       <w:r>
         <w:rPr>
-          <w:rFonts w:ascii="Arial" w:hAnsi="Arial"/>
+          <w:rFonts w:asciiTheme="minorHAnsi" w:hAnsiTheme="minorHAnsi"/>
           <w:sz w:val="18"/>
         </w:rPr>
         <w:t xml:space="preserve">     QTY      TYPE       LENGTH    WIDTH   </w:t>
       </w:r>
       <w:r>
         <w:rPr>
-          <w:rFonts w:ascii="Arial" w:hAnsi="Arial"/>
+          <w:rFonts w:asciiTheme="minorHAnsi" w:hAnsiTheme="minorHAnsi"/>
           <w:sz w:val="18"/>
         </w:rPr>
         <w:t xml:space="preserve"> HEIGHT         </w:t>
       </w:r>
       <w:r>
         <w:rPr>
-          <w:rFonts w:ascii="Arial" w:hAnsi="Arial"/>
+          <w:rFonts w:asciiTheme="minorHAnsi" w:hAnsiTheme="minorHAnsi"/>
           <w:sz w:val="18"/>
         </w:rPr>
         <w:tab/>
@@ -793,49 +863,76 @@
       </w:r>
       <w:r>
         <w:rPr>
-          <w:rFonts w:ascii="Arial" w:hAnsi="Arial"/>
+          <w:rFonts w:asciiTheme="minorHAnsi" w:hAnsiTheme="minorHAnsi"/>
           <w:sz w:val="18"/>
         </w:rPr>
         <w:t>SHAPE</w:t>
       </w:r>
       <w:r>
         <w:rPr>
-          <w:rFonts w:ascii="Arial" w:hAnsi="Arial"/>
-          <w:sz w:val="18"/>
-        </w:rPr>
-        <w:tab/>
-      </w:r>
-      <w:r>
-        <w:rPr>
-          <w:rFonts w:ascii="Arial" w:hAnsi="Arial"/>
-          <w:sz w:val="18"/>
-        </w:rPr>
-        <w:tab/>
-      </w:r>
-      <w:r>
-        <w:rPr>
-          <w:rFonts w:ascii="Arial" w:hAnsi="Arial"/>
-        </w:rPr>
-        <w:tab/>
-      </w:r>
-      <w:r>
-        <w:rPr>
-          <w:rFonts w:ascii="Arial" w:hAnsi="Arial"/>
-          <w:sz w:val="16"/>
-        </w:rPr>
-        <w:t>VASE(S).......................</w:t>
-      </w:r>
-      <w:r>
-        <w:rPr>
-          <w:rFonts w:ascii="Arial" w:hAnsi="Arial"/>
-          <w:sz w:val="16"/>
-          <w:u w:val="single"/>
-        </w:rPr>
-        <w:tab/>
-      </w:r>
-      <w:r>
-        <w:rPr>
-          <w:rFonts w:ascii="Arial" w:hAnsi="Arial"/>
+          <w:rFonts w:asciiTheme="minorHAnsi" w:hAnsiTheme="minorHAnsi"/>
+          <w:sz w:val="18"/>
+        </w:rPr>
+        <w:tab/>
+      </w:r>
+      <w:r>
+        <w:rPr>
+          <w:rFonts w:asciiTheme="minorHAnsi" w:hAnsiTheme="minorHAnsi"/>
+          <w:sz w:val="18"/>
+        </w:rPr>
+        <w:tab/>
+      </w:r>
+      <w:r>
+        <w:rPr>
+          <w:rFonts w:asciiTheme="minorHAnsi" w:hAnsiTheme="minorHAnsi"/>
+        </w:rPr>
+        <w:tab/>
+      </w:r>
+      <w:r>
+        <w:rPr>
+          <w:rFonts w:asciiTheme="minorHAnsi" w:hAnsiTheme="minorHAnsi"/>
+        </w:rPr>
+        <w:tab/>
+      </w:r>
+      <w:r>
+        <w:rPr>
+          <w:rFonts w:asciiTheme="minorHAnsi" w:hAnsiTheme="minorHAnsi"/>
+          <w:sz w:val="16"/>
+        </w:rPr>
+        <w:t>VASE(S</w:t>
+      </w:r>
+      <w:r>
+        <w:rPr>
+          <w:rFonts w:asciiTheme="minorHAnsi" w:hAnsiTheme="minorHAnsi"/>
+          <w:sz w:val="16"/>
+        </w:rPr>
+        <w:t>)</w:t>
+      </w:r>
+      <w:r>
+        <w:rPr>
+          <w:rFonts w:asciiTheme="minorHAnsi" w:hAnsiTheme="minorHAnsi"/>
+          <w:sz w:val="16"/>
+        </w:rPr>
+        <w:tab/>
+      </w:r>
+      <w:r>
+        <w:rPr>
+          <w:rFonts w:asciiTheme="minorHAnsi" w:hAnsiTheme="minorHAnsi"/>
+          <w:sz w:val="16"/>
+        </w:rPr>
+        <w:tab/>
+      </w:r>
+      <w:r>
+        <w:rPr>
+          <w:rFonts w:asciiTheme="minorHAnsi" w:hAnsiTheme="minorHAnsi"/>
+          <w:sz w:val="16"/>
+          <w:u w:val="single"/>
+        </w:rPr>
+        <w:tab/>
+      </w:r>
+      <w:r>
+        <w:rPr>
+          <w:rFonts w:asciiTheme="minorHAnsi" w:hAnsiTheme="minorHAnsi"/>
           <w:sz w:val="16"/>
           <w:u w:val="single"/>
         </w:rPr>
@@ -848,12 +945,13 @@
         <w:spacing w:line="300" w:lineRule="exact"/>
         <w:jc w:val="both"/>
         <w:rPr>
-          <w:rFonts w:ascii="Arial" w:hAnsi="Arial"/>
+          <w:rFonts w:asciiTheme="minorHAnsi" w:hAnsiTheme="minorHAnsi"/>
           <w:sz w:val="16"/>
         </w:rPr>
       </w:pPr>
       <w:r>
         <w:rPr>
+          <w:rFonts w:asciiTheme="minorHAnsi" w:hAnsiTheme="minorHAnsi"/>
           <w:noProof/>
         </w:rPr>
         <mc:AlternateContent>
@@ -937,6 +1035,7 @@
       </w:r>
       <w:r>
         <w:rPr>
+          <w:rFonts w:asciiTheme="minorHAnsi" w:hAnsiTheme="minorHAnsi"/>
           <w:noProof/>
         </w:rPr>
         <mc:AlternateContent>
@@ -1020,6 +1119,7 @@
       </w:r>
       <w:r>
         <w:rPr>
+          <w:rFonts w:asciiTheme="minorHAnsi" w:hAnsiTheme="minorHAnsi"/>
           <w:noProof/>
         </w:rPr>
         <mc:AlternateContent>
@@ -1103,6 +1203,7 @@
       </w:r>
       <w:r>
         <w:rPr>
+          <w:rFonts w:asciiTheme="minorHAnsi" w:hAnsiTheme="minorHAnsi"/>
           <w:noProof/>
         </w:rPr>
         <mc:AlternateContent>
@@ -1186,6 +1287,7 @@
       </w:r>
       <w:r>
         <w:rPr>
+          <w:rFonts w:asciiTheme="minorHAnsi" w:hAnsiTheme="minorHAnsi"/>
           <w:noProof/>
         </w:rPr>
         <mc:AlternateContent>
@@ -1269,6 +1371,7 @@
       </w:r>
       <w:r>
         <w:rPr>
+          <w:rFonts w:asciiTheme="minorHAnsi" w:hAnsiTheme="minorHAnsi"/>
           <w:noProof/>
         </w:rPr>
         <mc:AlternateContent>
@@ -1356,28 +1459,28 @@
       </w:r>
       <w:r>
         <w:rPr>
-          <w:rFonts w:ascii="Arial" w:hAnsi="Arial"/>
+          <w:rFonts w:asciiTheme="minorHAnsi" w:hAnsiTheme="minorHAnsi"/>
           <w:sz w:val="18"/>
         </w:rPr>
         <w:t>#1</w:t>
       </w:r>
       <w:r>
         <w:rPr>
-          <w:rFonts w:ascii="Arial" w:hAnsi="Arial"/>
-          <w:sz w:val="18"/>
-        </w:rPr>
-        <w:tab/>
-      </w:r>
-      <w:r>
-        <w:rPr>
-          <w:rFonts w:ascii="Arial" w:hAnsi="Arial"/>
-          <w:sz w:val="18"/>
-        </w:rPr>
-        <w:tab/>
-      </w:r>
-      <w:r>
-        <w:rPr>
-          <w:rFonts w:ascii="Arial" w:hAnsi="Arial"/>
+          <w:rFonts w:asciiTheme="minorHAnsi" w:hAnsiTheme="minorHAnsi"/>
+          <w:sz w:val="18"/>
+        </w:rPr>
+        <w:tab/>
+      </w:r>
+      <w:r>
+        <w:rPr>
+          <w:rFonts w:asciiTheme="minorHAnsi" w:hAnsiTheme="minorHAnsi"/>
+          <w:sz w:val="18"/>
+        </w:rPr>
+        <w:tab/>
+      </w:r>
+      <w:r>
+        <w:rPr>
+          <w:rFonts w:asciiTheme="minorHAnsi" w:hAnsiTheme="minorHAnsi"/>
           <w:sz w:val="18"/>
         </w:rPr>
         <w:tab/>
@@ -1385,85 +1488,92 @@
       </w:r>
       <w:r>
         <w:rPr>
-          <w:rFonts w:ascii="Arial" w:hAnsi="Arial"/>
-          <w:sz w:val="18"/>
-        </w:rPr>
-        <w:tab/>
-      </w:r>
-      <w:r>
-        <w:rPr>
-          <w:rFonts w:ascii="Arial" w:hAnsi="Arial"/>
-          <w:sz w:val="18"/>
-        </w:rPr>
-        <w:tab/>
-      </w:r>
-      <w:r>
-        <w:rPr>
-          <w:rFonts w:ascii="Arial" w:hAnsi="Arial"/>
-          <w:sz w:val="18"/>
-        </w:rPr>
-        <w:tab/>
-      </w:r>
-      <w:r>
-        <w:rPr>
-          <w:rFonts w:ascii="Arial" w:hAnsi="Arial"/>
-          <w:sz w:val="18"/>
-        </w:rPr>
-        <w:tab/>
-      </w:r>
-      <w:r>
-        <w:rPr>
-          <w:rFonts w:ascii="Arial" w:hAnsi="Arial"/>
-          <w:sz w:val="18"/>
-        </w:rPr>
-        <w:tab/>
-      </w:r>
-      <w:r>
-        <w:rPr>
-          <w:rFonts w:ascii="Arial" w:hAnsi="Arial"/>
-          <w:sz w:val="18"/>
-        </w:rPr>
-        <w:tab/>
-      </w:r>
-      <w:r>
-        <w:rPr>
-          <w:rFonts w:ascii="Arial" w:hAnsi="Arial"/>
-          <w:sz w:val="18"/>
-        </w:rPr>
-        <w:tab/>
-      </w:r>
-      <w:r>
-        <w:rPr>
-          <w:rFonts w:ascii="Arial" w:hAnsi="Arial"/>
-          <w:sz w:val="18"/>
-        </w:rPr>
-        <w:tab/>
-      </w:r>
-      <w:r>
-        <w:rPr>
-          <w:rFonts w:ascii="Arial" w:hAnsi="Arial"/>
-          <w:sz w:val="18"/>
-        </w:rPr>
-        <w:tab/>
-      </w:r>
-      <w:r>
-        <w:rPr>
-          <w:rFonts w:ascii="Arial" w:hAnsi="Arial"/>
-          <w:sz w:val="16"/>
-        </w:rPr>
-        <w:t>EXTRA LETTERING....</w:t>
-      </w:r>
-      <w:r>
-        <w:rPr>
-          <w:rFonts w:ascii="Arial" w:hAnsi="Arial"/>
-          <w:sz w:val="16"/>
-          <w:u w:val="single"/>
-        </w:rPr>
-        <w:tab/>
-      </w:r>
-      <w:r>
-        <w:rPr>
-          <w:rFonts w:ascii="Arial" w:hAnsi="Arial"/>
+          <w:rFonts w:asciiTheme="minorHAnsi" w:hAnsiTheme="minorHAnsi"/>
+          <w:sz w:val="18"/>
+        </w:rPr>
+        <w:tab/>
+      </w:r>
+      <w:r>
+        <w:rPr>
+          <w:rFonts w:asciiTheme="minorHAnsi" w:hAnsiTheme="minorHAnsi"/>
+          <w:sz w:val="18"/>
+        </w:rPr>
+        <w:tab/>
+      </w:r>
+      <w:r>
+        <w:rPr>
+          <w:rFonts w:asciiTheme="minorHAnsi" w:hAnsiTheme="minorHAnsi"/>
+          <w:sz w:val="18"/>
+        </w:rPr>
+        <w:tab/>
+      </w:r>
+      <w:r>
+        <w:rPr>
+          <w:rFonts w:asciiTheme="minorHAnsi" w:hAnsiTheme="minorHAnsi"/>
+          <w:sz w:val="18"/>
+        </w:rPr>
+        <w:tab/>
+      </w:r>
+      <w:r>
+        <w:rPr>
+          <w:rFonts w:asciiTheme="minorHAnsi" w:hAnsiTheme="minorHAnsi"/>
+          <w:sz w:val="18"/>
+        </w:rPr>
+        <w:tab/>
+      </w:r>
+      <w:r>
+        <w:rPr>
+          <w:rFonts w:asciiTheme="minorHAnsi" w:hAnsiTheme="minorHAnsi"/>
+          <w:sz w:val="18"/>
+        </w:rPr>
+        <w:tab/>
+      </w:r>
+      <w:r>
+        <w:rPr>
+          <w:rFonts w:asciiTheme="minorHAnsi" w:hAnsiTheme="minorHAnsi"/>
+          <w:sz w:val="18"/>
+        </w:rPr>
+        <w:tab/>
+      </w:r>
+      <w:r>
+        <w:rPr>
+          <w:rFonts w:asciiTheme="minorHAnsi" w:hAnsiTheme="minorHAnsi"/>
+          <w:sz w:val="18"/>
+        </w:rPr>
+        <w:tab/>
+      </w:r>
+      <w:r>
+        <w:rPr>
+          <w:rFonts w:asciiTheme="minorHAnsi" w:hAnsiTheme="minorHAnsi"/>
+          <w:sz w:val="18"/>
+        </w:rPr>
+        <w:tab/>
+      </w:r>
+      <w:r>
+        <w:rPr>
+          <w:rFonts w:asciiTheme="minorHAnsi" w:hAnsiTheme="minorHAnsi"/>
+          <w:sz w:val="16"/>
+        </w:rPr>
+        <w:t>EXTRA LETTERING</w:t>
+      </w:r>
+      <w:r>
+        <w:rPr>
+          <w:rFonts w:asciiTheme="minorHAnsi" w:hAnsiTheme="minorHAnsi"/>
+          <w:sz w:val="16"/>
+        </w:rPr>
+        <w:tab/>
+      </w:r>
+      <w:r>
+        <w:rPr>
+          <w:rFonts w:asciiTheme="minorHAnsi" w:hAnsiTheme="minorHAnsi"/>
+          <w:sz w:val="16"/>
+          <w:u w:val="single"/>
+        </w:rPr>
+        <w:tab/>
+      </w:r>
+      <w:r>
+        <w:rPr>
+          <w:rFonts w:asciiTheme="minorHAnsi" w:hAnsiTheme="minorHAnsi"/>
           <w:sz w:val="16"/>
           <w:u w:val="single"/>
         </w:rPr>
@@ -1476,12 +1586,13 @@
         <w:spacing w:line="300" w:lineRule="exact"/>
         <w:jc w:val="both"/>
         <w:rPr>
-          <w:rFonts w:ascii="Arial" w:hAnsi="Arial"/>
+          <w:rFonts w:asciiTheme="minorHAnsi" w:hAnsiTheme="minorHAnsi"/>
           <w:sz w:val="16"/>
         </w:rPr>
       </w:pPr>
       <w:r>
         <w:rPr>
+          <w:rFonts w:asciiTheme="minorHAnsi" w:hAnsiTheme="minorHAnsi"/>
           <w:noProof/>
         </w:rPr>
         <mc:AlternateContent>
@@ -1565,138 +1676,122 @@
       </w:r>
       <w:r>
         <w:rPr>
-          <w:rFonts w:ascii="Arial" w:hAnsi="Arial"/>
+          <w:rFonts w:asciiTheme="minorHAnsi" w:hAnsiTheme="minorHAnsi"/>
           <w:sz w:val="18"/>
         </w:rPr>
         <w:t>#2</w:t>
       </w:r>
       <w:r>
         <w:rPr>
-          <w:rFonts w:ascii="Arial" w:hAnsi="Arial"/>
-          <w:sz w:val="16"/>
-        </w:rPr>
-        <w:tab/>
-      </w:r>
-      <w:r>
-        <w:rPr>
-          <w:rFonts w:ascii="Arial" w:hAnsi="Arial"/>
-          <w:sz w:val="16"/>
-        </w:rPr>
-        <w:tab/>
-      </w:r>
-      <w:r>
-        <w:rPr>
-          <w:rFonts w:ascii="Arial" w:hAnsi="Arial"/>
-          <w:sz w:val="16"/>
-        </w:rPr>
-        <w:tab/>
-      </w:r>
-      <w:r>
-        <w:rPr>
-          <w:rFonts w:ascii="Arial" w:hAnsi="Arial"/>
-          <w:sz w:val="16"/>
-        </w:rPr>
-        <w:tab/>
-      </w:r>
-      <w:r>
-        <w:rPr>
-          <w:rFonts w:ascii="Arial" w:hAnsi="Arial"/>
-          <w:sz w:val="16"/>
-        </w:rPr>
-        <w:tab/>
-      </w:r>
-      <w:r>
-        <w:rPr>
-          <w:rFonts w:ascii="Arial" w:hAnsi="Arial"/>
-          <w:sz w:val="16"/>
-        </w:rPr>
-        <w:tab/>
-      </w:r>
-      <w:r>
-        <w:rPr>
-          <w:rFonts w:ascii="Arial" w:hAnsi="Arial"/>
-          <w:sz w:val="16"/>
-        </w:rPr>
-        <w:tab/>
-      </w:r>
-      <w:r>
-        <w:rPr>
-          <w:rFonts w:ascii="Arial" w:hAnsi="Arial"/>
-          <w:sz w:val="16"/>
-        </w:rPr>
-        <w:tab/>
-      </w:r>
-      <w:r>
-        <w:rPr>
-          <w:rFonts w:ascii="Arial" w:hAnsi="Arial"/>
-          <w:sz w:val="16"/>
-        </w:rPr>
-        <w:tab/>
-      </w:r>
-      <w:r>
-        <w:rPr>
-          <w:rFonts w:ascii="Arial" w:hAnsi="Arial"/>
-          <w:sz w:val="16"/>
-        </w:rPr>
-        <w:tab/>
-      </w:r>
-      <w:r>
-        <w:rPr>
-          <w:rFonts w:ascii="Arial" w:hAnsi="Arial"/>
-          <w:sz w:val="16"/>
-        </w:rPr>
-        <w:tab/>
-      </w:r>
-      <w:r>
-        <w:rPr>
-          <w:rFonts w:ascii="Arial" w:hAnsi="Arial"/>
-          <w:sz w:val="16"/>
-        </w:rPr>
-        <w:tab/>
-      </w:r>
-      <w:r>
-        <w:rPr>
-          <w:rFonts w:ascii="Arial" w:hAnsi="Arial"/>
-          <w:sz w:val="16"/>
-          <w:u w:val="single"/>
-        </w:rPr>
-        <w:t xml:space="preserve"> </w:t>
-      </w:r>
-      <w:r>
-        <w:rPr>
-          <w:rFonts w:ascii="Arial" w:hAnsi="Arial"/>
-          <w:sz w:val="16"/>
-          <w:u w:val="single"/>
-        </w:rPr>
-        <w:tab/>
-      </w:r>
-      <w:r>
-        <w:rPr>
-          <w:rFonts w:ascii="Arial" w:hAnsi="Arial"/>
-          <w:sz w:val="16"/>
-          <w:u w:val="single"/>
-        </w:rPr>
-        <w:tab/>
-        <w:t xml:space="preserve"> </w:t>
-      </w:r>
-      <w:r>
-        <w:rPr>
-          <w:rFonts w:ascii="Arial" w:hAnsi="Arial"/>
-          <w:sz w:val="16"/>
-        </w:rPr>
-        <w:t>....</w:t>
-      </w:r>
-      <w:r>
-        <w:rPr>
-          <w:rFonts w:ascii="Arial" w:hAnsi="Arial"/>
-          <w:sz w:val="16"/>
-          <w:u w:val="single"/>
-        </w:rPr>
-        <w:tab/>
-      </w:r>
-      <w:r>
-        <w:rPr>
-          <w:rFonts w:ascii="Arial" w:hAnsi="Arial"/>
+          <w:rFonts w:asciiTheme="minorHAnsi" w:hAnsiTheme="minorHAnsi"/>
+          <w:sz w:val="16"/>
+        </w:rPr>
+        <w:tab/>
+      </w:r>
+      <w:r>
+        <w:rPr>
+          <w:rFonts w:asciiTheme="minorHAnsi" w:hAnsiTheme="minorHAnsi"/>
+          <w:sz w:val="16"/>
+        </w:rPr>
+        <w:tab/>
+      </w:r>
+      <w:r>
+        <w:rPr>
+          <w:rFonts w:asciiTheme="minorHAnsi" w:hAnsiTheme="minorHAnsi"/>
+          <w:sz w:val="16"/>
+        </w:rPr>
+        <w:tab/>
+      </w:r>
+      <w:r>
+        <w:rPr>
+          <w:rFonts w:asciiTheme="minorHAnsi" w:hAnsiTheme="minorHAnsi"/>
+          <w:sz w:val="16"/>
+        </w:rPr>
+        <w:tab/>
+      </w:r>
+      <w:r>
+        <w:rPr>
+          <w:rFonts w:asciiTheme="minorHAnsi" w:hAnsiTheme="minorHAnsi"/>
+          <w:sz w:val="16"/>
+        </w:rPr>
+        <w:tab/>
+      </w:r>
+      <w:r>
+        <w:rPr>
+          <w:rFonts w:asciiTheme="minorHAnsi" w:hAnsiTheme="minorHAnsi"/>
+          <w:sz w:val="16"/>
+        </w:rPr>
+        <w:tab/>
+      </w:r>
+      <w:r>
+        <w:rPr>
+          <w:rFonts w:asciiTheme="minorHAnsi" w:hAnsiTheme="minorHAnsi"/>
+          <w:sz w:val="16"/>
+        </w:rPr>
+        <w:tab/>
+      </w:r>
+      <w:r>
+        <w:rPr>
+          <w:rFonts w:asciiTheme="minorHAnsi" w:hAnsiTheme="minorHAnsi"/>
+          <w:sz w:val="16"/>
+        </w:rPr>
+        <w:tab/>
+      </w:r>
+      <w:r>
+        <w:rPr>
+          <w:rFonts w:asciiTheme="minorHAnsi" w:hAnsiTheme="minorHAnsi"/>
+          <w:sz w:val="16"/>
+        </w:rPr>
+        <w:tab/>
+      </w:r>
+      <w:r>
+        <w:rPr>
+          <w:rFonts w:asciiTheme="minorHAnsi" w:hAnsiTheme="minorHAnsi"/>
+          <w:sz w:val="16"/>
+        </w:rPr>
+        <w:tab/>
+      </w:r>
+      <w:r>
+        <w:rPr>
+          <w:rFonts w:asciiTheme="minorHAnsi" w:hAnsiTheme="minorHAnsi"/>
+          <w:sz w:val="16"/>
+        </w:rPr>
+        <w:tab/>
+      </w:r>
+      <w:r>
+        <w:rPr>
+          <w:rFonts w:asciiTheme="minorHAnsi" w:hAnsiTheme="minorHAnsi"/>
+          <w:sz w:val="16"/>
+        </w:rPr>
+        <w:tab/>
+      </w:r>
+      <w:r>
+        <w:rPr>
+          <w:rFonts w:asciiTheme="minorHAnsi" w:hAnsiTheme="minorHAnsi"/>
+          <w:sz w:val="16"/>
+          <w:u w:val="single"/>
+        </w:rPr>
+        <w:tab/>
+        <w:t>______</w:t>
+      </w:r>
+      <w:r>
+        <w:rPr>
+          <w:rFonts w:asciiTheme="minorHAnsi" w:hAnsiTheme="minorHAnsi"/>
+          <w:sz w:val="16"/>
+        </w:rPr>
+        <w:tab/>
+      </w:r>
+      <w:r>
+        <w:rPr>
+          <w:rFonts w:asciiTheme="minorHAnsi" w:hAnsiTheme="minorHAnsi"/>
+          <w:sz w:val="16"/>
+          <w:u w:val="single"/>
+        </w:rPr>
+        <w:tab/>
+      </w:r>
+      <w:r>
+        <w:rPr>
+          <w:rFonts w:asciiTheme="minorHAnsi" w:hAnsiTheme="minorHAnsi"/>
           <w:sz w:val="16"/>
           <w:u w:val="single"/>
         </w:rPr>
@@ -1709,12 +1804,13 @@
         <w:spacing w:line="300" w:lineRule="exact"/>
         <w:jc w:val="both"/>
         <w:rPr>
-          <w:rFonts w:ascii="Arial" w:hAnsi="Arial"/>
+          <w:rFonts w:asciiTheme="minorHAnsi" w:hAnsiTheme="minorHAnsi"/>
           <w:sz w:val="16"/>
         </w:rPr>
       </w:pPr>
       <w:r>
         <w:rPr>
+          <w:rFonts w:asciiTheme="minorHAnsi" w:hAnsiTheme="minorHAnsi"/>
           <w:noProof/>
         </w:rPr>
         <mc:AlternateContent>
@@ -1798,130 +1894,122 @@
       </w:r>
       <w:r>
         <w:rPr>
-          <w:rFonts w:ascii="Arial" w:hAnsi="Arial"/>
+          <w:rFonts w:asciiTheme="minorHAnsi" w:hAnsiTheme="minorHAnsi"/>
           <w:sz w:val="18"/>
         </w:rPr>
         <w:t>#3</w:t>
       </w:r>
       <w:r>
         <w:rPr>
-          <w:rFonts w:ascii="Arial" w:hAnsi="Arial"/>
-          <w:sz w:val="16"/>
-        </w:rPr>
-        <w:tab/>
-      </w:r>
-      <w:r>
-        <w:rPr>
-          <w:rFonts w:ascii="Arial" w:hAnsi="Arial"/>
-          <w:sz w:val="16"/>
-        </w:rPr>
-        <w:tab/>
-      </w:r>
-      <w:r>
-        <w:rPr>
-          <w:rFonts w:ascii="Arial" w:hAnsi="Arial"/>
-          <w:sz w:val="16"/>
-        </w:rPr>
-        <w:tab/>
-      </w:r>
-      <w:r>
-        <w:rPr>
-          <w:rFonts w:ascii="Arial" w:hAnsi="Arial"/>
-          <w:sz w:val="16"/>
-        </w:rPr>
-        <w:tab/>
-      </w:r>
-      <w:r>
-        <w:rPr>
-          <w:rFonts w:ascii="Arial" w:hAnsi="Arial"/>
-          <w:sz w:val="16"/>
-        </w:rPr>
-        <w:tab/>
-      </w:r>
-      <w:r>
-        <w:rPr>
-          <w:rFonts w:ascii="Arial" w:hAnsi="Arial"/>
-          <w:sz w:val="16"/>
-        </w:rPr>
-        <w:tab/>
-      </w:r>
-      <w:r>
-        <w:rPr>
-          <w:rFonts w:ascii="Arial" w:hAnsi="Arial"/>
-          <w:sz w:val="16"/>
-        </w:rPr>
-        <w:tab/>
-      </w:r>
-      <w:r>
-        <w:rPr>
-          <w:rFonts w:ascii="Arial" w:hAnsi="Arial"/>
-          <w:sz w:val="16"/>
-        </w:rPr>
-        <w:tab/>
-      </w:r>
-      <w:r>
-        <w:rPr>
-          <w:rFonts w:ascii="Arial" w:hAnsi="Arial"/>
-          <w:sz w:val="16"/>
-        </w:rPr>
-        <w:tab/>
-      </w:r>
-      <w:r>
-        <w:rPr>
-          <w:rFonts w:ascii="Arial" w:hAnsi="Arial"/>
-          <w:sz w:val="16"/>
-        </w:rPr>
-        <w:tab/>
-      </w:r>
-      <w:r>
-        <w:rPr>
-          <w:rFonts w:ascii="Arial" w:hAnsi="Arial"/>
-          <w:sz w:val="16"/>
-        </w:rPr>
-        <w:tab/>
-      </w:r>
-      <w:r>
-        <w:rPr>
-          <w:rFonts w:ascii="Arial" w:hAnsi="Arial"/>
-          <w:sz w:val="16"/>
-        </w:rPr>
-        <w:tab/>
-      </w:r>
-      <w:r>
-        <w:rPr>
-          <w:rFonts w:ascii="Arial" w:hAnsi="Arial"/>
-          <w:sz w:val="16"/>
-          <w:u w:val="single"/>
-        </w:rPr>
-        <w:tab/>
-      </w:r>
-      <w:r>
-        <w:rPr>
-          <w:rFonts w:ascii="Arial" w:hAnsi="Arial"/>
-          <w:sz w:val="16"/>
-          <w:u w:val="single"/>
-        </w:rPr>
-        <w:tab/>
-        <w:t xml:space="preserve"> </w:t>
-      </w:r>
-      <w:r>
-        <w:rPr>
-          <w:rFonts w:ascii="Arial" w:hAnsi="Arial"/>
-          <w:sz w:val="16"/>
-        </w:rPr>
-        <w:t>....</w:t>
-      </w:r>
-      <w:r>
-        <w:rPr>
-          <w:rFonts w:ascii="Arial" w:hAnsi="Arial"/>
-          <w:sz w:val="16"/>
-          <w:u w:val="single"/>
-        </w:rPr>
-        <w:tab/>
-      </w:r>
-      <w:r>
-        <w:rPr>
-          <w:rFonts w:ascii="Arial" w:hAnsi="Arial"/>
+          <w:rFonts w:asciiTheme="minorHAnsi" w:hAnsiTheme="minorHAnsi"/>
+          <w:sz w:val="16"/>
+        </w:rPr>
+        <w:tab/>
+      </w:r>
+      <w:r>
+        <w:rPr>
+          <w:rFonts w:asciiTheme="minorHAnsi" w:hAnsiTheme="minorHAnsi"/>
+          <w:sz w:val="16"/>
+        </w:rPr>
+        <w:tab/>
+      </w:r>
+      <w:r>
+        <w:rPr>
+          <w:rFonts w:asciiTheme="minorHAnsi" w:hAnsiTheme="minorHAnsi"/>
+          <w:sz w:val="16"/>
+        </w:rPr>
+        <w:tab/>
+      </w:r>
+      <w:r>
+        <w:rPr>
+          <w:rFonts w:asciiTheme="minorHAnsi" w:hAnsiTheme="minorHAnsi"/>
+          <w:sz w:val="16"/>
+        </w:rPr>
+        <w:tab/>
+      </w:r>
+      <w:r>
+        <w:rPr>
+          <w:rFonts w:asciiTheme="minorHAnsi" w:hAnsiTheme="minorHAnsi"/>
+          <w:sz w:val="16"/>
+        </w:rPr>
+        <w:tab/>
+      </w:r>
+      <w:r>
+        <w:rPr>
+          <w:rFonts w:asciiTheme="minorHAnsi" w:hAnsiTheme="minorHAnsi"/>
+          <w:sz w:val="16"/>
+        </w:rPr>
+        <w:tab/>
+      </w:r>
+      <w:r>
+        <w:rPr>
+          <w:rFonts w:asciiTheme="minorHAnsi" w:hAnsiTheme="minorHAnsi"/>
+          <w:sz w:val="16"/>
+        </w:rPr>
+        <w:tab/>
+      </w:r>
+      <w:r>
+        <w:rPr>
+          <w:rFonts w:asciiTheme="minorHAnsi" w:hAnsiTheme="minorHAnsi"/>
+          <w:sz w:val="16"/>
+        </w:rPr>
+        <w:tab/>
+      </w:r>
+      <w:r>
+        <w:rPr>
+          <w:rFonts w:asciiTheme="minorHAnsi" w:hAnsiTheme="minorHAnsi"/>
+          <w:sz w:val="16"/>
+        </w:rPr>
+        <w:tab/>
+      </w:r>
+      <w:r>
+        <w:rPr>
+          <w:rFonts w:asciiTheme="minorHAnsi" w:hAnsiTheme="minorHAnsi"/>
+          <w:sz w:val="16"/>
+        </w:rPr>
+        <w:tab/>
+      </w:r>
+      <w:r>
+        <w:rPr>
+          <w:rFonts w:asciiTheme="minorHAnsi" w:hAnsiTheme="minorHAnsi"/>
+          <w:sz w:val="16"/>
+        </w:rPr>
+        <w:tab/>
+      </w:r>
+      <w:r>
+        <w:rPr>
+          <w:rFonts w:asciiTheme="minorHAnsi" w:hAnsiTheme="minorHAnsi"/>
+          <w:sz w:val="16"/>
+        </w:rPr>
+        <w:tab/>
+      </w:r>
+      <w:r>
+        <w:rPr>
+          <w:rFonts w:asciiTheme="minorHAnsi" w:hAnsiTheme="minorHAnsi"/>
+          <w:sz w:val="16"/>
+          <w:u w:val="single"/>
+        </w:rPr>
+        <w:tab/>
+        <w:t>______</w:t>
+      </w:r>
+      <w:r>
+        <w:rPr>
+          <w:rFonts w:asciiTheme="minorHAnsi" w:hAnsiTheme="minorHAnsi"/>
+          <w:sz w:val="16"/>
+        </w:rPr>
+        <w:tab/>
+      </w:r>
+      <w:r>
+        <w:rPr>
+          <w:rFonts w:asciiTheme="minorHAnsi" w:hAnsiTheme="minorHAnsi"/>
+          <w:sz w:val="16"/>
+          <w:u w:val="single"/>
+        </w:rPr>
+        <w:tab/>
+      </w:r>
+      <w:r>
+        <w:rPr>
+          <w:rFonts w:asciiTheme="minorHAnsi" w:hAnsiTheme="minorHAnsi"/>
           <w:sz w:val="16"/>
           <w:u w:val="single"/>
         </w:rPr>
@@ -1934,12 +2022,13 @@
         <w:spacing w:line="300" w:lineRule="exact"/>
         <w:jc w:val="both"/>
         <w:rPr>
-          <w:rFonts w:ascii="Arial" w:hAnsi="Arial"/>
+          <w:rFonts w:asciiTheme="minorHAnsi" w:hAnsiTheme="minorHAnsi"/>
           <w:sz w:val="16"/>
         </w:rPr>
       </w:pPr>
       <w:r>
         <w:rPr>
+          <w:rFonts w:asciiTheme="minorHAnsi" w:hAnsiTheme="minorHAnsi"/>
           <w:noProof/>
         </w:rPr>
         <mc:AlternateContent>
@@ -2023,143 +2112,127 @@
       </w:r>
       <w:r>
         <w:rPr>
-          <w:rFonts w:ascii="Arial" w:hAnsi="Arial"/>
+          <w:rFonts w:asciiTheme="minorHAnsi" w:hAnsiTheme="minorHAnsi"/>
           <w:sz w:val="18"/>
         </w:rPr>
         <w:t>#4</w:t>
       </w:r>
-      <w:proofErr w:type="gramStart"/>
-      <w:r>
-        <w:rPr>
-          <w:rFonts w:ascii="Arial" w:hAnsi="Arial"/>
-          <w:sz w:val="16"/>
-        </w:rPr>
-        <w:tab/>
-      </w:r>
-      <w:r>
-        <w:rPr>
-          <w:rFonts w:ascii="Arial" w:hAnsi="Arial"/>
-          <w:sz w:val="16"/>
-        </w:rPr>
-        <w:tab/>
-      </w:r>
-      <w:r>
-        <w:rPr>
-          <w:rFonts w:ascii="Arial" w:hAnsi="Arial"/>
-          <w:sz w:val="16"/>
-        </w:rPr>
-        <w:tab/>
-      </w:r>
-      <w:r>
-        <w:rPr>
-          <w:rFonts w:ascii="Arial" w:hAnsi="Arial"/>
-          <w:sz w:val="16"/>
-        </w:rPr>
-        <w:tab/>
-      </w:r>
-      <w:r>
-        <w:rPr>
-          <w:rFonts w:ascii="Arial" w:hAnsi="Arial"/>
-          <w:sz w:val="16"/>
-        </w:rPr>
-        <w:tab/>
-      </w:r>
-      <w:r>
-        <w:rPr>
-          <w:rFonts w:ascii="Arial" w:hAnsi="Arial"/>
-          <w:sz w:val="16"/>
-        </w:rPr>
-        <w:tab/>
-      </w:r>
-      <w:r>
-        <w:rPr>
-          <w:rFonts w:ascii="Arial" w:hAnsi="Arial"/>
-          <w:sz w:val="16"/>
-        </w:rPr>
-        <w:tab/>
-      </w:r>
-      <w:r>
-        <w:rPr>
-          <w:rFonts w:ascii="Arial" w:hAnsi="Arial"/>
-          <w:sz w:val="16"/>
-        </w:rPr>
-        <w:tab/>
-      </w:r>
-      <w:r>
-        <w:rPr>
-          <w:rFonts w:ascii="Arial" w:hAnsi="Arial"/>
-          <w:sz w:val="16"/>
-        </w:rPr>
-        <w:tab/>
-      </w:r>
-      <w:r>
-        <w:rPr>
-          <w:rFonts w:ascii="Arial" w:hAnsi="Arial"/>
-          <w:sz w:val="16"/>
-        </w:rPr>
-        <w:tab/>
-      </w:r>
-      <w:r>
-        <w:rPr>
-          <w:rFonts w:ascii="Arial" w:hAnsi="Arial"/>
-          <w:sz w:val="16"/>
-        </w:rPr>
-        <w:tab/>
-      </w:r>
-      <w:r>
-        <w:rPr>
-          <w:rFonts w:ascii="Arial" w:hAnsi="Arial"/>
-          <w:sz w:val="16"/>
-        </w:rPr>
-        <w:tab/>
-      </w:r>
-      <w:r>
-        <w:rPr>
-          <w:rFonts w:ascii="Arial" w:hAnsi="Arial"/>
-          <w:sz w:val="16"/>
-        </w:rPr>
-        <w:t>FOUNDATION</w:t>
-      </w:r>
-      <w:proofErr w:type="gramEnd"/>
-      <w:r>
-        <w:rPr>
-          <w:rFonts w:ascii="Arial" w:hAnsi="Arial"/>
-          <w:sz w:val="16"/>
-        </w:rPr>
-        <w:t>…..</w:t>
-      </w:r>
-      <w:r>
-        <w:rPr>
-          <w:rFonts w:ascii="Arial" w:hAnsi="Arial"/>
-          <w:sz w:val="16"/>
-        </w:rPr>
-        <w:t xml:space="preserve"> </w:t>
-      </w:r>
-      <w:r>
-        <w:rPr>
-          <w:rFonts w:ascii="Arial" w:hAnsi="Arial"/>
-          <w:sz w:val="16"/>
-        </w:rPr>
-        <w:t>....</w:t>
-      </w:r>
-      <w:r>
-        <w:rPr>
-          <w:rFonts w:ascii="Arial" w:hAnsi="Arial"/>
-          <w:sz w:val="16"/>
-        </w:rPr>
-        <w:t>...</w:t>
-      </w:r>
-      <w:r>
-        <w:rPr>
-          <w:rFonts w:ascii="Arial" w:hAnsi="Arial"/>
-          <w:sz w:val="16"/>
-          <w:u w:val="single"/>
-        </w:rPr>
-        <w:tab/>
-      </w:r>
-      <w:r>
-        <w:rPr>
-          <w:rFonts w:ascii="Arial" w:hAnsi="Arial"/>
+      <w:r>
+        <w:rPr>
+          <w:rFonts w:asciiTheme="minorHAnsi" w:hAnsiTheme="minorHAnsi"/>
+          <w:sz w:val="16"/>
+        </w:rPr>
+        <w:tab/>
+      </w:r>
+      <w:r>
+        <w:rPr>
+          <w:rFonts w:asciiTheme="minorHAnsi" w:hAnsiTheme="minorHAnsi"/>
+          <w:sz w:val="16"/>
+        </w:rPr>
+        <w:tab/>
+      </w:r>
+      <w:r>
+        <w:rPr>
+          <w:rFonts w:asciiTheme="minorHAnsi" w:hAnsiTheme="minorHAnsi"/>
+          <w:sz w:val="16"/>
+        </w:rPr>
+        <w:tab/>
+      </w:r>
+      <w:r>
+        <w:rPr>
+          <w:rFonts w:asciiTheme="minorHAnsi" w:hAnsiTheme="minorHAnsi"/>
+          <w:sz w:val="16"/>
+        </w:rPr>
+        <w:tab/>
+      </w:r>
+      <w:r>
+        <w:rPr>
+          <w:rFonts w:asciiTheme="minorHAnsi" w:hAnsiTheme="minorHAnsi"/>
+          <w:sz w:val="16"/>
+        </w:rPr>
+        <w:tab/>
+      </w:r>
+      <w:r>
+        <w:rPr>
+          <w:rFonts w:asciiTheme="minorHAnsi" w:hAnsiTheme="minorHAnsi"/>
+          <w:sz w:val="16"/>
+        </w:rPr>
+        <w:tab/>
+      </w:r>
+      <w:r>
+        <w:rPr>
+          <w:rFonts w:asciiTheme="minorHAnsi" w:hAnsiTheme="minorHAnsi"/>
+          <w:sz w:val="16"/>
+        </w:rPr>
+        <w:tab/>
+      </w:r>
+      <w:r>
+        <w:rPr>
+          <w:rFonts w:asciiTheme="minorHAnsi" w:hAnsiTheme="minorHAnsi"/>
+          <w:sz w:val="16"/>
+        </w:rPr>
+        <w:tab/>
+      </w:r>
+      <w:r>
+        <w:rPr>
+          <w:rFonts w:asciiTheme="minorHAnsi" w:hAnsiTheme="minorHAnsi"/>
+          <w:sz w:val="16"/>
+        </w:rPr>
+        <w:tab/>
+      </w:r>
+      <w:r>
+        <w:rPr>
+          <w:rFonts w:asciiTheme="minorHAnsi" w:hAnsiTheme="minorHAnsi"/>
+          <w:sz w:val="16"/>
+        </w:rPr>
+        <w:tab/>
+      </w:r>
+      <w:r>
+        <w:rPr>
+          <w:rFonts w:asciiTheme="minorHAnsi" w:hAnsiTheme="minorHAnsi"/>
+          <w:sz w:val="16"/>
+        </w:rPr>
+        <w:tab/>
+      </w:r>
+      <w:r>
+        <w:rPr>
+          <w:rFonts w:asciiTheme="minorHAnsi" w:hAnsiTheme="minorHAnsi"/>
+          <w:sz w:val="16"/>
+        </w:rPr>
+        <w:tab/>
+      </w:r>
+      <w:r>
+        <w:rPr>
+          <w:rFonts w:asciiTheme="minorHAnsi" w:hAnsiTheme="minorHAnsi"/>
+          <w:sz w:val="16"/>
+        </w:rPr>
+        <w:t>FOUNDATIO</w:t>
+      </w:r>
+      <w:r>
+        <w:rPr>
+          <w:rFonts w:asciiTheme="minorHAnsi" w:hAnsiTheme="minorHAnsi"/>
+          <w:sz w:val="16"/>
+        </w:rPr>
+        <w:t>N</w:t>
+      </w:r>
+      <w:r>
+        <w:rPr>
+          <w:rFonts w:asciiTheme="minorHAnsi" w:hAnsiTheme="minorHAnsi"/>
+          <w:sz w:val="16"/>
+        </w:rPr>
+        <w:tab/>
+      </w:r>
+      <w:r>
+        <w:rPr>
+          <w:rFonts w:asciiTheme="minorHAnsi" w:hAnsiTheme="minorHAnsi"/>
+          <w:sz w:val="16"/>
+          <w:u w:val="single"/>
+        </w:rPr>
+        <w:tab/>
+      </w:r>
+      <w:r>
+        <w:rPr>
+          <w:rFonts w:asciiTheme="minorHAnsi" w:hAnsiTheme="minorHAnsi"/>
           <w:sz w:val="16"/>
           <w:u w:val="single"/>
         </w:rPr>
@@ -2171,12 +2244,13 @@
         <w:spacing w:line="300" w:lineRule="exact"/>
         <w:jc w:val="both"/>
         <w:rPr>
-          <w:rFonts w:ascii="Arial" w:hAnsi="Arial"/>
+          <w:rFonts w:asciiTheme="minorHAnsi" w:hAnsiTheme="minorHAnsi"/>
           <w:sz w:val="16"/>
         </w:rPr>
       </w:pPr>
       <w:r>
         <w:rPr>
+          <w:rFonts w:asciiTheme="minorHAnsi" w:hAnsiTheme="minorHAnsi"/>
           <w:noProof/>
         </w:rPr>
         <mc:AlternateContent>
@@ -2258,87 +2332,86 @@
           </mc:Fallback>
         </mc:AlternateContent>
       </w:r>
-      <w:proofErr w:type="gramStart"/>
-      <w:r>
-        <w:rPr>
-          <w:rFonts w:ascii="Arial" w:hAnsi="Arial"/>
+      <w:r>
+        <w:rPr>
+          <w:rFonts w:asciiTheme="minorHAnsi" w:hAnsiTheme="minorHAnsi"/>
           <w:sz w:val="18"/>
         </w:rPr>
         <w:t>#5</w:t>
       </w:r>
       <w:r>
         <w:rPr>
-          <w:rFonts w:ascii="Arial" w:hAnsi="Arial"/>
-          <w:sz w:val="16"/>
-        </w:rPr>
-        <w:tab/>
-      </w:r>
-      <w:r>
-        <w:rPr>
-          <w:rFonts w:ascii="Arial" w:hAnsi="Arial"/>
-          <w:sz w:val="16"/>
-        </w:rPr>
-        <w:tab/>
-      </w:r>
-      <w:r>
-        <w:rPr>
-          <w:rFonts w:ascii="Arial" w:hAnsi="Arial"/>
-          <w:sz w:val="16"/>
-        </w:rPr>
-        <w:tab/>
-      </w:r>
-      <w:r>
-        <w:rPr>
-          <w:rFonts w:ascii="Arial" w:hAnsi="Arial"/>
-          <w:sz w:val="16"/>
-        </w:rPr>
-        <w:tab/>
-      </w:r>
-      <w:r>
-        <w:rPr>
-          <w:rFonts w:ascii="Arial" w:hAnsi="Arial"/>
-          <w:sz w:val="16"/>
-        </w:rPr>
-        <w:tab/>
-      </w:r>
-      <w:r>
-        <w:rPr>
-          <w:rFonts w:ascii="Arial" w:hAnsi="Arial"/>
-          <w:sz w:val="16"/>
-        </w:rPr>
-        <w:tab/>
-      </w:r>
-      <w:r>
-        <w:rPr>
-          <w:rFonts w:ascii="Arial" w:hAnsi="Arial"/>
-          <w:sz w:val="16"/>
-        </w:rPr>
-        <w:tab/>
-      </w:r>
-      <w:r>
-        <w:rPr>
-          <w:rFonts w:ascii="Arial" w:hAnsi="Arial"/>
-          <w:sz w:val="16"/>
-        </w:rPr>
-        <w:tab/>
-      </w:r>
-      <w:r>
-        <w:rPr>
-          <w:rFonts w:ascii="Arial" w:hAnsi="Arial"/>
-          <w:sz w:val="16"/>
-        </w:rPr>
-        <w:tab/>
-      </w:r>
-      <w:r>
-        <w:rPr>
-          <w:rFonts w:ascii="Arial" w:hAnsi="Arial"/>
-          <w:sz w:val="16"/>
-        </w:rPr>
-        <w:tab/>
-      </w:r>
-      <w:r>
-        <w:rPr>
-          <w:rFonts w:ascii="Arial" w:hAnsi="Arial"/>
+          <w:rFonts w:asciiTheme="minorHAnsi" w:hAnsiTheme="minorHAnsi"/>
+          <w:sz w:val="16"/>
+        </w:rPr>
+        <w:tab/>
+      </w:r>
+      <w:r>
+        <w:rPr>
+          <w:rFonts w:asciiTheme="minorHAnsi" w:hAnsiTheme="minorHAnsi"/>
+          <w:sz w:val="16"/>
+        </w:rPr>
+        <w:tab/>
+      </w:r>
+      <w:r>
+        <w:rPr>
+          <w:rFonts w:asciiTheme="minorHAnsi" w:hAnsiTheme="minorHAnsi"/>
+          <w:sz w:val="16"/>
+        </w:rPr>
+        <w:tab/>
+      </w:r>
+      <w:r>
+        <w:rPr>
+          <w:rFonts w:asciiTheme="minorHAnsi" w:hAnsiTheme="minorHAnsi"/>
+          <w:sz w:val="16"/>
+        </w:rPr>
+        <w:tab/>
+      </w:r>
+      <w:r>
+        <w:rPr>
+          <w:rFonts w:asciiTheme="minorHAnsi" w:hAnsiTheme="minorHAnsi"/>
+          <w:sz w:val="16"/>
+        </w:rPr>
+        <w:tab/>
+      </w:r>
+      <w:r>
+        <w:rPr>
+          <w:rFonts w:asciiTheme="minorHAnsi" w:hAnsiTheme="minorHAnsi"/>
+          <w:sz w:val="16"/>
+        </w:rPr>
+        <w:tab/>
+      </w:r>
+      <w:r>
+        <w:rPr>
+          <w:rFonts w:asciiTheme="minorHAnsi" w:hAnsiTheme="minorHAnsi"/>
+          <w:sz w:val="16"/>
+        </w:rPr>
+        <w:tab/>
+      </w:r>
+      <w:r>
+        <w:rPr>
+          <w:rFonts w:asciiTheme="minorHAnsi" w:hAnsiTheme="minorHAnsi"/>
+          <w:sz w:val="16"/>
+        </w:rPr>
+        <w:tab/>
+      </w:r>
+      <w:r>
+        <w:rPr>
+          <w:rFonts w:asciiTheme="minorHAnsi" w:hAnsiTheme="minorHAnsi"/>
+          <w:sz w:val="16"/>
+        </w:rPr>
+        <w:tab/>
+      </w:r>
+      <w:r>
+        <w:rPr>
+          <w:rFonts w:asciiTheme="minorHAnsi" w:hAnsiTheme="minorHAnsi"/>
+          <w:sz w:val="16"/>
+        </w:rPr>
+        <w:tab/>
+      </w:r>
+      <w:r>
+        <w:rPr>
+          <w:rFonts w:asciiTheme="minorHAnsi" w:hAnsiTheme="minorHAnsi"/>
           <w:sz w:val="16"/>
         </w:rPr>
         <w:tab/>
@@ -2346,7 +2419,7 @@
       <w:smartTag w:uri="urn:schemas-microsoft-com:office:smarttags" w:element="stockticker">
         <w:r>
           <w:rPr>
-            <w:rFonts w:ascii="Arial" w:hAnsi="Arial"/>
+            <w:rFonts w:asciiTheme="minorHAnsi" w:hAnsiTheme="minorHAnsi"/>
             <w:sz w:val="16"/>
           </w:rPr>
           <w:t>SUB</w:t>
@@ -2354,30 +2427,36 @@
       </w:smartTag>
       <w:r>
         <w:rPr>
-          <w:rFonts w:ascii="Arial" w:hAnsi="Arial"/>
-          <w:sz w:val="16"/>
-        </w:rPr>
-        <w:t>-TOTAL…</w:t>
-      </w:r>
-      <w:r>
-        <w:rPr>
-          <w:rFonts w:ascii="Arial" w:hAnsi="Arial"/>
-          <w:sz w:val="16"/>
-        </w:rPr>
-        <w:t>..............</w:t>
-      </w:r>
-      <w:proofErr w:type="gramEnd"/>
-      <w:r>
-        <w:rPr>
-          <w:rFonts w:ascii="Arial" w:hAnsi="Arial"/>
-          <w:sz w:val="16"/>
-          <w:u w:val="single"/>
-        </w:rPr>
-        <w:tab/>
-      </w:r>
-      <w:r>
-        <w:rPr>
-          <w:rFonts w:ascii="Arial" w:hAnsi="Arial"/>
+          <w:rFonts w:asciiTheme="minorHAnsi" w:hAnsiTheme="minorHAnsi"/>
+          <w:sz w:val="16"/>
+        </w:rPr>
+        <w:t>TOTAL</w:t>
+      </w:r>
+      <w:r>
+        <w:rPr>
+          <w:rFonts w:asciiTheme="minorHAnsi" w:hAnsiTheme="minorHAnsi"/>
+          <w:sz w:val="16"/>
+        </w:rPr>
+        <w:tab/>
+      </w:r>
+      <w:r>
+        <w:rPr>
+          <w:rFonts w:asciiTheme="minorHAnsi" w:hAnsiTheme="minorHAnsi"/>
+          <w:sz w:val="16"/>
+        </w:rPr>
+        <w:tab/>
+      </w:r>
+      <w:r>
+        <w:rPr>
+          <w:rFonts w:asciiTheme="minorHAnsi" w:hAnsiTheme="minorHAnsi"/>
+          <w:sz w:val="16"/>
+          <w:u w:val="single"/>
+        </w:rPr>
+        <w:tab/>
+      </w:r>
+      <w:r>
+        <w:rPr>
+          <w:rFonts w:asciiTheme="minorHAnsi" w:hAnsiTheme="minorHAnsi"/>
           <w:sz w:val="16"/>
           <w:u w:val="single"/>
         </w:rPr>
@@ -2389,12 +2468,13 @@
         <w:spacing w:line="300" w:lineRule="exact"/>
         <w:jc w:val="both"/>
         <w:rPr>
-          <w:rFonts w:ascii="Arial" w:hAnsi="Arial"/>
+          <w:rFonts w:asciiTheme="minorHAnsi" w:hAnsiTheme="minorHAnsi"/>
           <w:sz w:val="16"/>
         </w:rPr>
       </w:pPr>
       <w:r>
         <w:rPr>
+          <w:rFonts w:asciiTheme="minorHAnsi" w:hAnsiTheme="minorHAnsi"/>
           <w:noProof/>
         </w:rPr>
         <mc:AlternateContent>
@@ -2478,113 +2558,120 @@
       </w:r>
       <w:r>
         <w:rPr>
-          <w:rFonts w:ascii="Arial" w:hAnsi="Arial"/>
+          <w:rFonts w:asciiTheme="minorHAnsi" w:hAnsiTheme="minorHAnsi"/>
           <w:sz w:val="18"/>
         </w:rPr>
         <w:t>#6</w:t>
       </w:r>
       <w:r>
         <w:rPr>
-          <w:rFonts w:ascii="Arial" w:hAnsi="Arial"/>
-          <w:sz w:val="16"/>
-        </w:rPr>
-        <w:tab/>
-      </w:r>
-      <w:r>
-        <w:rPr>
-          <w:rFonts w:ascii="Arial" w:hAnsi="Arial"/>
-          <w:sz w:val="16"/>
-        </w:rPr>
-        <w:tab/>
-      </w:r>
-      <w:r>
-        <w:rPr>
-          <w:rFonts w:ascii="Arial" w:hAnsi="Arial"/>
-          <w:sz w:val="16"/>
-        </w:rPr>
-        <w:tab/>
-      </w:r>
-      <w:r>
-        <w:rPr>
-          <w:rFonts w:ascii="Arial" w:hAnsi="Arial"/>
-          <w:sz w:val="16"/>
-        </w:rPr>
-        <w:tab/>
-      </w:r>
-      <w:r>
-        <w:rPr>
-          <w:rFonts w:ascii="Arial" w:hAnsi="Arial"/>
-          <w:sz w:val="16"/>
-        </w:rPr>
-        <w:tab/>
-      </w:r>
-      <w:r>
-        <w:rPr>
-          <w:rFonts w:ascii="Arial" w:hAnsi="Arial"/>
-          <w:sz w:val="16"/>
-        </w:rPr>
-        <w:tab/>
-      </w:r>
-      <w:r>
-        <w:rPr>
-          <w:rFonts w:ascii="Arial" w:hAnsi="Arial"/>
-          <w:sz w:val="16"/>
-        </w:rPr>
-        <w:tab/>
-      </w:r>
-      <w:r>
-        <w:rPr>
-          <w:rFonts w:ascii="Arial" w:hAnsi="Arial"/>
-          <w:sz w:val="16"/>
-        </w:rPr>
-        <w:tab/>
-      </w:r>
-      <w:r>
-        <w:rPr>
-          <w:rFonts w:ascii="Arial" w:hAnsi="Arial"/>
-          <w:sz w:val="16"/>
-        </w:rPr>
-        <w:tab/>
-      </w:r>
-      <w:r>
-        <w:rPr>
-          <w:rFonts w:ascii="Arial" w:hAnsi="Arial"/>
-          <w:sz w:val="16"/>
-        </w:rPr>
-        <w:tab/>
-      </w:r>
-      <w:r>
-        <w:rPr>
-          <w:rFonts w:ascii="Arial" w:hAnsi="Arial"/>
-          <w:sz w:val="16"/>
-        </w:rPr>
-        <w:tab/>
-      </w:r>
-      <w:r>
-        <w:rPr>
-          <w:rFonts w:ascii="Arial" w:hAnsi="Arial"/>
-          <w:sz w:val="16"/>
-        </w:rPr>
-        <w:t>SALES TAX.</w:t>
-      </w:r>
-      <w:r>
-        <w:rPr>
-          <w:rFonts w:ascii="Arial" w:hAnsi="Arial"/>
-          <w:sz w:val="16"/>
-        </w:rPr>
-        <w:t>.................</w:t>
-      </w:r>
-      <w:r>
-        <w:rPr>
-          <w:rFonts w:ascii="Arial" w:hAnsi="Arial"/>
-          <w:sz w:val="16"/>
-          <w:u w:val="single"/>
-        </w:rPr>
-        <w:tab/>
-      </w:r>
-      <w:r>
-        <w:rPr>
-          <w:rFonts w:ascii="Arial" w:hAnsi="Arial"/>
+          <w:rFonts w:asciiTheme="minorHAnsi" w:hAnsiTheme="minorHAnsi"/>
+          <w:sz w:val="16"/>
+        </w:rPr>
+        <w:tab/>
+      </w:r>
+      <w:r>
+        <w:rPr>
+          <w:rFonts w:asciiTheme="minorHAnsi" w:hAnsiTheme="minorHAnsi"/>
+          <w:sz w:val="16"/>
+        </w:rPr>
+        <w:tab/>
+      </w:r>
+      <w:r>
+        <w:rPr>
+          <w:rFonts w:asciiTheme="minorHAnsi" w:hAnsiTheme="minorHAnsi"/>
+          <w:sz w:val="16"/>
+        </w:rPr>
+        <w:tab/>
+      </w:r>
+      <w:r>
+        <w:rPr>
+          <w:rFonts w:asciiTheme="minorHAnsi" w:hAnsiTheme="minorHAnsi"/>
+          <w:sz w:val="16"/>
+        </w:rPr>
+        <w:tab/>
+      </w:r>
+      <w:r>
+        <w:rPr>
+          <w:rFonts w:asciiTheme="minorHAnsi" w:hAnsiTheme="minorHAnsi"/>
+          <w:sz w:val="16"/>
+        </w:rPr>
+        <w:tab/>
+      </w:r>
+      <w:r>
+        <w:rPr>
+          <w:rFonts w:asciiTheme="minorHAnsi" w:hAnsiTheme="minorHAnsi"/>
+          <w:sz w:val="16"/>
+        </w:rPr>
+        <w:tab/>
+      </w:r>
+      <w:r>
+        <w:rPr>
+          <w:rFonts w:asciiTheme="minorHAnsi" w:hAnsiTheme="minorHAnsi"/>
+          <w:sz w:val="16"/>
+        </w:rPr>
+        <w:tab/>
+      </w:r>
+      <w:r>
+        <w:rPr>
+          <w:rFonts w:asciiTheme="minorHAnsi" w:hAnsiTheme="minorHAnsi"/>
+          <w:sz w:val="16"/>
+        </w:rPr>
+        <w:tab/>
+      </w:r>
+      <w:r>
+        <w:rPr>
+          <w:rFonts w:asciiTheme="minorHAnsi" w:hAnsiTheme="minorHAnsi"/>
+          <w:sz w:val="16"/>
+        </w:rPr>
+        <w:tab/>
+      </w:r>
+      <w:r>
+        <w:rPr>
+          <w:rFonts w:asciiTheme="minorHAnsi" w:hAnsiTheme="minorHAnsi"/>
+          <w:sz w:val="16"/>
+        </w:rPr>
+        <w:tab/>
+      </w:r>
+      <w:r>
+        <w:rPr>
+          <w:rFonts w:asciiTheme="minorHAnsi" w:hAnsiTheme="minorHAnsi"/>
+          <w:sz w:val="16"/>
+        </w:rPr>
+        <w:tab/>
+      </w:r>
+      <w:r>
+        <w:rPr>
+          <w:rFonts w:asciiTheme="minorHAnsi" w:hAnsiTheme="minorHAnsi"/>
+          <w:sz w:val="16"/>
+        </w:rPr>
+        <w:t>SALES TAX</w:t>
+      </w:r>
+      <w:r>
+        <w:rPr>
+          <w:rFonts w:asciiTheme="minorHAnsi" w:hAnsiTheme="minorHAnsi"/>
+          <w:sz w:val="16"/>
+        </w:rPr>
+        <w:tab/>
+      </w:r>
+      <w:r>
+        <w:rPr>
+          <w:rFonts w:asciiTheme="minorHAnsi" w:hAnsiTheme="minorHAnsi"/>
+          <w:sz w:val="16"/>
+        </w:rPr>
+        <w:tab/>
+      </w:r>
+      <w:r>
+        <w:rPr>
+          <w:rFonts w:asciiTheme="minorHAnsi" w:hAnsiTheme="minorHAnsi"/>
+          <w:sz w:val="16"/>
+          <w:u w:val="single"/>
+        </w:rPr>
+        <w:tab/>
+      </w:r>
+      <w:r>
+        <w:rPr>
+          <w:rFonts w:asciiTheme="minorHAnsi" w:hAnsiTheme="minorHAnsi"/>
           <w:sz w:val="16"/>
           <w:u w:val="single"/>
         </w:rPr>
@@ -2597,12 +2684,13 @@
         <w:spacing w:line="300" w:lineRule="exact"/>
         <w:jc w:val="both"/>
         <w:rPr>
-          <w:rFonts w:ascii="Arial" w:hAnsi="Arial"/>
+          <w:rFonts w:asciiTheme="minorHAnsi" w:hAnsiTheme="minorHAnsi"/>
           <w:sz w:val="16"/>
         </w:rPr>
       </w:pPr>
       <w:r>
         <w:rPr>
+          <w:rFonts w:asciiTheme="minorHAnsi" w:hAnsiTheme="minorHAnsi"/>
           <w:noProof/>
         </w:rPr>
         <mc:AlternateContent>
@@ -2684,124 +2772,122 @@
           </mc:Fallback>
         </mc:AlternateContent>
       </w:r>
-      <w:proofErr w:type="gramStart"/>
-      <w:r>
-        <w:rPr>
-          <w:rFonts w:ascii="Arial" w:hAnsi="Arial"/>
+      <w:r>
+        <w:rPr>
+          <w:rFonts w:asciiTheme="minorHAnsi" w:hAnsiTheme="minorHAnsi"/>
           <w:sz w:val="18"/>
         </w:rPr>
         <w:t>#7</w:t>
       </w:r>
       <w:r>
         <w:rPr>
-          <w:rFonts w:ascii="Arial" w:hAnsi="Arial"/>
-          <w:sz w:val="18"/>
-        </w:rPr>
-        <w:tab/>
-      </w:r>
-      <w:r>
-        <w:rPr>
-          <w:rFonts w:ascii="Arial" w:hAnsi="Arial"/>
-          <w:sz w:val="18"/>
-        </w:rPr>
-        <w:tab/>
-      </w:r>
-      <w:r>
-        <w:rPr>
-          <w:rFonts w:ascii="Arial" w:hAnsi="Arial"/>
-          <w:sz w:val="18"/>
-        </w:rPr>
-        <w:tab/>
-      </w:r>
-      <w:r>
-        <w:rPr>
-          <w:rFonts w:ascii="Arial" w:hAnsi="Arial"/>
-          <w:sz w:val="18"/>
-        </w:rPr>
-        <w:tab/>
-      </w:r>
-      <w:r>
-        <w:rPr>
-          <w:rFonts w:ascii="Arial" w:hAnsi="Arial"/>
-          <w:sz w:val="18"/>
-        </w:rPr>
-        <w:tab/>
-      </w:r>
-      <w:r>
-        <w:rPr>
-          <w:rFonts w:ascii="Arial" w:hAnsi="Arial"/>
-          <w:sz w:val="18"/>
-        </w:rPr>
-        <w:tab/>
-      </w:r>
-      <w:r>
-        <w:rPr>
-          <w:rFonts w:ascii="Arial" w:hAnsi="Arial"/>
-          <w:sz w:val="16"/>
-        </w:rPr>
-        <w:tab/>
-      </w:r>
-      <w:r>
-        <w:rPr>
-          <w:rFonts w:ascii="Arial" w:hAnsi="Arial"/>
-          <w:sz w:val="16"/>
-        </w:rPr>
-        <w:tab/>
-      </w:r>
-      <w:r>
-        <w:rPr>
-          <w:rFonts w:ascii="Arial" w:hAnsi="Arial"/>
-          <w:sz w:val="16"/>
-        </w:rPr>
-        <w:tab/>
-      </w:r>
-      <w:r>
-        <w:rPr>
-          <w:rFonts w:ascii="Arial" w:hAnsi="Arial"/>
-          <w:sz w:val="16"/>
-        </w:rPr>
-        <w:tab/>
-      </w:r>
-      <w:r>
-        <w:rPr>
-          <w:rFonts w:ascii="Arial" w:hAnsi="Arial"/>
-          <w:sz w:val="16"/>
-        </w:rPr>
-        <w:tab/>
-      </w:r>
-      <w:r>
-        <w:rPr>
-          <w:rFonts w:ascii="Arial" w:hAnsi="Arial"/>
-          <w:sz w:val="16"/>
-        </w:rPr>
-        <w:tab/>
-      </w:r>
-      <w:r>
-        <w:rPr>
-          <w:rFonts w:ascii="Arial" w:hAnsi="Arial"/>
+          <w:rFonts w:asciiTheme="minorHAnsi" w:hAnsiTheme="minorHAnsi"/>
+          <w:sz w:val="18"/>
+        </w:rPr>
+        <w:tab/>
+      </w:r>
+      <w:r>
+        <w:rPr>
+          <w:rFonts w:asciiTheme="minorHAnsi" w:hAnsiTheme="minorHAnsi"/>
+          <w:sz w:val="18"/>
+        </w:rPr>
+        <w:tab/>
+      </w:r>
+      <w:r>
+        <w:rPr>
+          <w:rFonts w:asciiTheme="minorHAnsi" w:hAnsiTheme="minorHAnsi"/>
+          <w:sz w:val="18"/>
+        </w:rPr>
+        <w:tab/>
+      </w:r>
+      <w:r>
+        <w:rPr>
+          <w:rFonts w:asciiTheme="minorHAnsi" w:hAnsiTheme="minorHAnsi"/>
+          <w:sz w:val="18"/>
+        </w:rPr>
+        <w:tab/>
+      </w:r>
+      <w:r>
+        <w:rPr>
+          <w:rFonts w:asciiTheme="minorHAnsi" w:hAnsiTheme="minorHAnsi"/>
+          <w:sz w:val="18"/>
+        </w:rPr>
+        <w:tab/>
+      </w:r>
+      <w:r>
+        <w:rPr>
+          <w:rFonts w:asciiTheme="minorHAnsi" w:hAnsiTheme="minorHAnsi"/>
+          <w:sz w:val="18"/>
+        </w:rPr>
+        <w:tab/>
+      </w:r>
+      <w:r>
+        <w:rPr>
+          <w:rFonts w:asciiTheme="minorHAnsi" w:hAnsiTheme="minorHAnsi"/>
+          <w:sz w:val="16"/>
+        </w:rPr>
+        <w:tab/>
+      </w:r>
+      <w:r>
+        <w:rPr>
+          <w:rFonts w:asciiTheme="minorHAnsi" w:hAnsiTheme="minorHAnsi"/>
+          <w:sz w:val="16"/>
+        </w:rPr>
+        <w:tab/>
+      </w:r>
+      <w:r>
+        <w:rPr>
+          <w:rFonts w:asciiTheme="minorHAnsi" w:hAnsiTheme="minorHAnsi"/>
+          <w:sz w:val="16"/>
+        </w:rPr>
+        <w:tab/>
+      </w:r>
+      <w:r>
+        <w:rPr>
+          <w:rFonts w:asciiTheme="minorHAnsi" w:hAnsiTheme="minorHAnsi"/>
+          <w:sz w:val="16"/>
+        </w:rPr>
+        <w:tab/>
+      </w:r>
+      <w:r>
+        <w:rPr>
+          <w:rFonts w:asciiTheme="minorHAnsi" w:hAnsiTheme="minorHAnsi"/>
+          <w:sz w:val="16"/>
+        </w:rPr>
+        <w:tab/>
+      </w:r>
+      <w:r>
+        <w:rPr>
+          <w:rFonts w:asciiTheme="minorHAnsi" w:hAnsiTheme="minorHAnsi"/>
+          <w:sz w:val="16"/>
+        </w:rPr>
+        <w:tab/>
+      </w:r>
+      <w:r>
+        <w:rPr>
+          <w:rFonts w:asciiTheme="minorHAnsi" w:hAnsiTheme="minorHAnsi"/>
           <w:sz w:val="16"/>
         </w:rPr>
         <w:t>INSTALL/DELIVERY</w:t>
       </w:r>
       <w:r>
         <w:rPr>
-          <w:rFonts w:ascii="Arial" w:hAnsi="Arial"/>
-          <w:sz w:val="16"/>
-        </w:rPr>
-        <w:t>....</w:t>
-      </w:r>
-      <w:proofErr w:type="gramEnd"/>
-      <w:r>
-        <w:rPr>
-          <w:rFonts w:ascii="Arial" w:hAnsi="Arial"/>
-          <w:sz w:val="16"/>
-          <w:u w:val="single"/>
-        </w:rPr>
-        <w:tab/>
-      </w:r>
-      <w:r>
-        <w:rPr>
-          <w:rFonts w:ascii="Arial" w:hAnsi="Arial"/>
+          <w:rFonts w:asciiTheme="minorHAnsi" w:hAnsiTheme="minorHAnsi"/>
+          <w:sz w:val="16"/>
+        </w:rPr>
+        <w:tab/>
+      </w:r>
+      <w:r>
+        <w:rPr>
+          <w:rFonts w:asciiTheme="minorHAnsi" w:hAnsiTheme="minorHAnsi"/>
+          <w:sz w:val="16"/>
+          <w:u w:val="single"/>
+        </w:rPr>
+        <w:tab/>
+      </w:r>
+      <w:r>
+        <w:rPr>
+          <w:rFonts w:asciiTheme="minorHAnsi" w:hAnsiTheme="minorHAnsi"/>
           <w:sz w:val="16"/>
           <w:u w:val="single"/>
         </w:rPr>
@@ -2814,115 +2900,135 @@
         <w:spacing w:line="300" w:lineRule="exact"/>
         <w:jc w:val="both"/>
         <w:rPr>
-          <w:rFonts w:ascii="Arial" w:hAnsi="Arial"/>
+          <w:rFonts w:asciiTheme="minorHAnsi" w:hAnsiTheme="minorHAnsi"/>
           <w:sz w:val="16"/>
         </w:rPr>
       </w:pPr>
       <w:r>
         <w:rPr>
-          <w:rFonts w:ascii="Arial" w:hAnsi="Arial"/>
+          <w:rFonts w:asciiTheme="minorHAnsi" w:hAnsiTheme="minorHAnsi"/>
           <w:sz w:val="18"/>
         </w:rPr>
         <w:t>DESIGN</w:t>
       </w:r>
       <w:r>
         <w:rPr>
-          <w:rFonts w:ascii="Arial" w:hAnsi="Arial"/>
+          <w:rFonts w:asciiTheme="minorHAnsi" w:hAnsiTheme="minorHAnsi"/>
           <w:sz w:val="16"/>
         </w:rPr>
         <w:t xml:space="preserve"> </w:t>
       </w:r>
       <w:r>
         <w:rPr>
-          <w:rFonts w:ascii="Arial" w:hAnsi="Arial"/>
-          <w:sz w:val="16"/>
-          <w:u w:val="single"/>
-        </w:rPr>
-        <w:tab/>
-      </w:r>
-      <w:r>
-        <w:rPr>
-          <w:rFonts w:ascii="Arial" w:hAnsi="Arial"/>
-          <w:sz w:val="16"/>
-          <w:u w:val="single"/>
-        </w:rPr>
-        <w:tab/>
-      </w:r>
-      <w:r>
-        <w:rPr>
-          <w:rFonts w:ascii="Arial" w:hAnsi="Arial"/>
-          <w:sz w:val="16"/>
-          <w:u w:val="single"/>
-        </w:rPr>
-        <w:tab/>
-      </w:r>
-      <w:r>
-        <w:rPr>
-          <w:rFonts w:ascii="Arial" w:hAnsi="Arial"/>
-          <w:sz w:val="16"/>
-          <w:u w:val="single"/>
-        </w:rPr>
-        <w:tab/>
-      </w:r>
-      <w:r>
-        <w:rPr>
-          <w:rFonts w:ascii="Arial" w:hAnsi="Arial"/>
-          <w:sz w:val="16"/>
-          <w:u w:val="single"/>
-        </w:rPr>
-        <w:tab/>
-      </w:r>
-      <w:r>
-        <w:rPr>
-          <w:rFonts w:ascii="Arial" w:hAnsi="Arial"/>
-          <w:sz w:val="16"/>
-          <w:u w:val="single"/>
-        </w:rPr>
-        <w:tab/>
-      </w:r>
-      <w:r>
-        <w:rPr>
-          <w:rFonts w:ascii="Arial" w:hAnsi="Arial"/>
-          <w:sz w:val="16"/>
-          <w:u w:val="single"/>
-        </w:rPr>
-        <w:tab/>
-      </w:r>
-      <w:r>
-        <w:rPr>
-          <w:rFonts w:ascii="Arial" w:hAnsi="Arial"/>
-          <w:sz w:val="16"/>
-          <w:u w:val="single"/>
-        </w:rPr>
-        <w:tab/>
-      </w:r>
-      <w:r>
-        <w:rPr>
-          <w:rFonts w:ascii="Arial" w:hAnsi="Arial"/>
-          <w:sz w:val="16"/>
-          <w:u w:val="single"/>
-        </w:rPr>
-        <w:tab/>
-      </w:r>
-      <w:r>
-        <w:rPr>
-          <w:rFonts w:ascii="Arial" w:hAnsi="Arial"/>
-          <w:sz w:val="16"/>
-        </w:rPr>
-        <w:tab/>
-        <w:t>APPLICABLE FEES.....</w:t>
-      </w:r>
-      <w:r>
-        <w:rPr>
-          <w:rFonts w:ascii="Arial" w:hAnsi="Arial"/>
-          <w:sz w:val="16"/>
-          <w:u w:val="single"/>
-        </w:rPr>
-        <w:tab/>
-      </w:r>
-      <w:r>
-        <w:rPr>
-          <w:rFonts w:ascii="Arial" w:hAnsi="Arial"/>
+          <w:rFonts w:asciiTheme="minorHAnsi" w:hAnsiTheme="minorHAnsi"/>
+          <w:sz w:val="16"/>
+          <w:u w:val="single"/>
+        </w:rPr>
+        <w:tab/>
+      </w:r>
+      <w:r>
+        <w:rPr>
+          <w:rFonts w:asciiTheme="minorHAnsi" w:hAnsiTheme="minorHAnsi"/>
+          <w:sz w:val="16"/>
+          <w:u w:val="single"/>
+        </w:rPr>
+        <w:tab/>
+      </w:r>
+      <w:r>
+        <w:rPr>
+          <w:rFonts w:asciiTheme="minorHAnsi" w:hAnsiTheme="minorHAnsi"/>
+          <w:sz w:val="16"/>
+          <w:u w:val="single"/>
+        </w:rPr>
+        <w:tab/>
+      </w:r>
+      <w:r>
+        <w:rPr>
+          <w:rFonts w:asciiTheme="minorHAnsi" w:hAnsiTheme="minorHAnsi"/>
+          <w:sz w:val="16"/>
+          <w:u w:val="single"/>
+        </w:rPr>
+        <w:tab/>
+      </w:r>
+      <w:r>
+        <w:rPr>
+          <w:rFonts w:asciiTheme="minorHAnsi" w:hAnsiTheme="minorHAnsi"/>
+          <w:sz w:val="16"/>
+          <w:u w:val="single"/>
+        </w:rPr>
+        <w:tab/>
+      </w:r>
+      <w:r>
+        <w:rPr>
+          <w:rFonts w:asciiTheme="minorHAnsi" w:hAnsiTheme="minorHAnsi"/>
+          <w:sz w:val="16"/>
+          <w:u w:val="single"/>
+        </w:rPr>
+        <w:tab/>
+      </w:r>
+      <w:r>
+        <w:rPr>
+          <w:rFonts w:asciiTheme="minorHAnsi" w:hAnsiTheme="minorHAnsi"/>
+          <w:sz w:val="16"/>
+          <w:u w:val="single"/>
+        </w:rPr>
+        <w:tab/>
+      </w:r>
+      <w:r>
+        <w:rPr>
+          <w:rFonts w:asciiTheme="minorHAnsi" w:hAnsiTheme="minorHAnsi"/>
+          <w:sz w:val="16"/>
+          <w:u w:val="single"/>
+        </w:rPr>
+        <w:tab/>
+      </w:r>
+      <w:r>
+        <w:rPr>
+          <w:rFonts w:asciiTheme="minorHAnsi" w:hAnsiTheme="minorHAnsi"/>
+          <w:sz w:val="16"/>
+          <w:u w:val="single"/>
+        </w:rPr>
+        <w:tab/>
+      </w:r>
+      <w:r>
+        <w:rPr>
+          <w:rFonts w:asciiTheme="minorHAnsi" w:hAnsiTheme="minorHAnsi"/>
+          <w:sz w:val="16"/>
+        </w:rPr>
+        <w:tab/>
+      </w:r>
+      <w:r>
+        <w:rPr>
+          <w:rFonts w:asciiTheme="minorHAnsi" w:hAnsiTheme="minorHAnsi"/>
+          <w:sz w:val="16"/>
+        </w:rPr>
+        <w:tab/>
+      </w:r>
+      <w:r>
+        <w:rPr>
+          <w:rFonts w:asciiTheme="minorHAnsi" w:hAnsiTheme="minorHAnsi"/>
+          <w:sz w:val="16"/>
+        </w:rPr>
+        <w:t>APPLICABLE FEES</w:t>
+      </w:r>
+      <w:r>
+        <w:rPr>
+          <w:rFonts w:asciiTheme="minorHAnsi" w:hAnsiTheme="minorHAnsi"/>
+          <w:sz w:val="16"/>
+        </w:rPr>
+        <w:tab/>
+      </w:r>
+      <w:r>
+        <w:rPr>
+          <w:rFonts w:asciiTheme="minorHAnsi" w:hAnsiTheme="minorHAnsi"/>
+          <w:sz w:val="16"/>
+          <w:u w:val="single"/>
+        </w:rPr>
+        <w:tab/>
+      </w:r>
+      <w:r>
+        <w:rPr>
+          <w:rFonts w:asciiTheme="minorHAnsi" w:hAnsiTheme="minorHAnsi"/>
           <w:sz w:val="16"/>
           <w:u w:val="single"/>
         </w:rPr>
@@ -2935,117 +3041,113 @@
         <w:spacing w:line="300" w:lineRule="exact"/>
         <w:jc w:val="both"/>
         <w:rPr>
-          <w:rFonts w:ascii="Arial" w:hAnsi="Arial"/>
+          <w:rFonts w:asciiTheme="minorHAnsi" w:hAnsiTheme="minorHAnsi"/>
           <w:sz w:val="16"/>
         </w:rPr>
       </w:pPr>
       <w:r>
         <w:rPr>
-          <w:rFonts w:ascii="Arial" w:hAnsi="Arial"/>
-          <w:sz w:val="16"/>
-          <w:u w:val="single"/>
-        </w:rPr>
-        <w:tab/>
-      </w:r>
-      <w:r>
-        <w:rPr>
-          <w:rFonts w:ascii="Arial" w:hAnsi="Arial"/>
-          <w:sz w:val="16"/>
-          <w:u w:val="single"/>
-        </w:rPr>
-        <w:tab/>
-      </w:r>
-      <w:r>
-        <w:rPr>
-          <w:rFonts w:ascii="Arial" w:hAnsi="Arial"/>
-          <w:sz w:val="16"/>
-          <w:u w:val="single"/>
-        </w:rPr>
-        <w:tab/>
-      </w:r>
-      <w:r>
-        <w:rPr>
-          <w:rFonts w:ascii="Arial" w:hAnsi="Arial"/>
-          <w:sz w:val="16"/>
-          <w:u w:val="single"/>
-        </w:rPr>
-        <w:tab/>
-      </w:r>
-      <w:r>
-        <w:rPr>
-          <w:rFonts w:ascii="Arial" w:hAnsi="Arial"/>
-          <w:sz w:val="16"/>
-          <w:u w:val="single"/>
-        </w:rPr>
-        <w:tab/>
-      </w:r>
-      <w:r>
-        <w:rPr>
-          <w:rFonts w:ascii="Arial" w:hAnsi="Arial"/>
-          <w:sz w:val="16"/>
-          <w:u w:val="single"/>
-        </w:rPr>
-        <w:tab/>
-      </w:r>
-      <w:r>
-        <w:rPr>
-          <w:rFonts w:ascii="Arial" w:hAnsi="Arial"/>
-          <w:sz w:val="16"/>
-          <w:u w:val="single"/>
-        </w:rPr>
-        <w:tab/>
-      </w:r>
-      <w:r>
-        <w:rPr>
-          <w:rFonts w:ascii="Arial" w:hAnsi="Arial"/>
-          <w:sz w:val="16"/>
-          <w:u w:val="single"/>
-        </w:rPr>
-        <w:tab/>
-      </w:r>
-      <w:r>
-        <w:rPr>
-          <w:rFonts w:ascii="Arial" w:hAnsi="Arial"/>
-          <w:sz w:val="16"/>
-          <w:u w:val="single"/>
-        </w:rPr>
-        <w:tab/>
-      </w:r>
-      <w:r>
-        <w:rPr>
-          <w:rFonts w:ascii="Arial" w:hAnsi="Arial"/>
-          <w:sz w:val="16"/>
-          <w:u w:val="single"/>
-        </w:rPr>
-        <w:tab/>
-      </w:r>
-      <w:r>
-        <w:rPr>
-          <w:rFonts w:ascii="Arial" w:hAnsi="Arial"/>
-          <w:sz w:val="16"/>
-          <w:u w:val="single"/>
-        </w:rPr>
-        <w:tab/>
-      </w:r>
-      <w:r>
-        <w:rPr>
-          <w:rFonts w:ascii="Arial" w:hAnsi="Arial"/>
-          <w:sz w:val="16"/>
-        </w:rPr>
-        <w:tab/>
-        <w:t>TOTAL PRICE..............</w:t>
-      </w:r>
-      <w:r>
-        <w:rPr>
-          <w:rFonts w:ascii="Arial" w:hAnsi="Arial"/>
-          <w:sz w:val="16"/>
-          <w:u w:val="single"/>
-        </w:rPr>
-        <w:tab/>
-      </w:r>
-      <w:r>
-        <w:rPr>
-          <w:rFonts w:ascii="Arial" w:hAnsi="Arial"/>
+          <w:rFonts w:asciiTheme="minorHAnsi" w:hAnsiTheme="minorHAnsi"/>
+          <w:sz w:val="16"/>
+        </w:rPr>
+        <w:tab/>
+      </w:r>
+      <w:r>
+        <w:rPr>
+          <w:rFonts w:asciiTheme="minorHAnsi" w:hAnsiTheme="minorHAnsi"/>
+          <w:sz w:val="16"/>
+        </w:rPr>
+        <w:tab/>
+      </w:r>
+      <w:r>
+        <w:rPr>
+          <w:rFonts w:asciiTheme="minorHAnsi" w:hAnsiTheme="minorHAnsi"/>
+          <w:sz w:val="16"/>
+        </w:rPr>
+        <w:tab/>
+      </w:r>
+      <w:r>
+        <w:rPr>
+          <w:rFonts w:asciiTheme="minorHAnsi" w:hAnsiTheme="minorHAnsi"/>
+          <w:sz w:val="16"/>
+        </w:rPr>
+        <w:tab/>
+      </w:r>
+      <w:r>
+        <w:rPr>
+          <w:rFonts w:asciiTheme="minorHAnsi" w:hAnsiTheme="minorHAnsi"/>
+          <w:sz w:val="16"/>
+        </w:rPr>
+        <w:tab/>
+      </w:r>
+      <w:r>
+        <w:rPr>
+          <w:rFonts w:asciiTheme="minorHAnsi" w:hAnsiTheme="minorHAnsi"/>
+          <w:sz w:val="16"/>
+        </w:rPr>
+        <w:tab/>
+      </w:r>
+      <w:r>
+        <w:rPr>
+          <w:rFonts w:asciiTheme="minorHAnsi" w:hAnsiTheme="minorHAnsi"/>
+          <w:sz w:val="16"/>
+        </w:rPr>
+        <w:tab/>
+      </w:r>
+      <w:r>
+        <w:rPr>
+          <w:rFonts w:asciiTheme="minorHAnsi" w:hAnsiTheme="minorHAnsi"/>
+          <w:sz w:val="16"/>
+        </w:rPr>
+        <w:tab/>
+      </w:r>
+      <w:r>
+        <w:rPr>
+          <w:rFonts w:asciiTheme="minorHAnsi" w:hAnsiTheme="minorHAnsi"/>
+          <w:sz w:val="16"/>
+        </w:rPr>
+        <w:tab/>
+      </w:r>
+      <w:r>
+        <w:rPr>
+          <w:rFonts w:asciiTheme="minorHAnsi" w:hAnsiTheme="minorHAnsi"/>
+          <w:sz w:val="16"/>
+        </w:rPr>
+        <w:tab/>
+      </w:r>
+      <w:r>
+        <w:rPr>
+          <w:rFonts w:asciiTheme="minorHAnsi" w:hAnsiTheme="minorHAnsi"/>
+          <w:sz w:val="16"/>
+        </w:rPr>
+        <w:tab/>
+      </w:r>
+      <w:r>
+        <w:rPr>
+          <w:rFonts w:asciiTheme="minorHAnsi" w:hAnsiTheme="minorHAnsi"/>
+          <w:sz w:val="16"/>
+        </w:rPr>
+        <w:tab/>
+        <w:t>TOTAL PRICE</w:t>
+      </w:r>
+      <w:r>
+        <w:rPr>
+          <w:rFonts w:asciiTheme="minorHAnsi" w:hAnsiTheme="minorHAnsi"/>
+          <w:sz w:val="16"/>
+        </w:rPr>
+        <w:tab/>
+      </w:r>
+      <w:r>
+        <w:rPr>
+          <w:rFonts w:asciiTheme="minorHAnsi" w:hAnsiTheme="minorHAnsi"/>
+          <w:sz w:val="16"/>
+          <w:u w:val="single"/>
+        </w:rPr>
+        <w:tab/>
+      </w:r>
+      <w:r>
+        <w:rPr>
+          <w:rFonts w:asciiTheme="minorHAnsi" w:hAnsiTheme="minorHAnsi"/>
           <w:sz w:val="16"/>
           <w:u w:val="single"/>
         </w:rPr>
@@ -3058,13 +3160,13 @@
         <w:spacing w:line="300" w:lineRule="exact"/>
         <w:jc w:val="both"/>
         <w:rPr>
-          <w:rFonts w:ascii="Arial" w:hAnsi="Arial"/>
+          <w:rFonts w:asciiTheme="minorHAnsi" w:hAnsiTheme="minorHAnsi"/>
           <w:sz w:val="16"/>
         </w:rPr>
       </w:pPr>
       <w:r>
         <w:rPr>
-          <w:rFonts w:ascii="Arial" w:hAnsi="Arial"/>
+          <w:rFonts w:asciiTheme="minorHAnsi" w:hAnsiTheme="minorHAnsi"/>
           <w:b/>
           <w:sz w:val="18"/>
         </w:rPr>
@@ -3072,56 +3174,28 @@
       </w:r>
       <w:r>
         <w:rPr>
-          <w:rFonts w:ascii="Arial" w:hAnsi="Arial"/>
-          <w:sz w:val="18"/>
-        </w:rPr>
-        <w:t xml:space="preserve">  </w:t>
-      </w:r>
-      <w:r>
-        <w:rPr>
-          <w:rFonts w:ascii="Arial" w:hAnsi="Arial"/>
-          <w:sz w:val="18"/>
-        </w:rPr>
-        <w:t>FLAT</w:t>
-      </w:r>
-      <w:r>
-        <w:rPr>
-          <w:rFonts w:ascii="Arial" w:hAnsi="Arial"/>
-          <w:sz w:val="18"/>
-        </w:rPr>
-        <w:t xml:space="preserve">   </w:t>
-      </w:r>
-      <w:r>
-        <w:rPr>
-          <w:rFonts w:ascii="Arial" w:hAnsi="Arial"/>
-          <w:sz w:val="18"/>
-        </w:rPr>
-        <w:t>SHAPE</w:t>
-      </w:r>
-      <w:r>
-        <w:rPr>
-          <w:rFonts w:ascii="Arial" w:hAnsi="Arial"/>
-          <w:sz w:val="18"/>
-        </w:rPr>
-        <w:t xml:space="preserve">   ETCHING</w:t>
-      </w:r>
-      <w:r>
-        <w:rPr>
-          <w:rFonts w:ascii="Arial" w:hAnsi="Arial"/>
-          <w:sz w:val="16"/>
-        </w:rPr>
-        <w:tab/>
-      </w:r>
-      <w:r>
-        <w:rPr>
-          <w:rFonts w:ascii="Arial" w:hAnsi="Arial"/>
-          <w:sz w:val="16"/>
-        </w:rPr>
-        <w:tab/>
-      </w:r>
-      <w:r>
-        <w:rPr>
-          <w:rFonts w:ascii="Arial" w:hAnsi="Arial"/>
+          <w:rFonts w:asciiTheme="minorHAnsi" w:hAnsiTheme="minorHAnsi"/>
+          <w:sz w:val="18"/>
+        </w:rPr>
+        <w:t xml:space="preserve">  FLAT   SHAPE   ETCHING</w:t>
+      </w:r>
+      <w:r>
+        <w:rPr>
+          <w:rFonts w:asciiTheme="minorHAnsi" w:hAnsiTheme="minorHAnsi"/>
+          <w:sz w:val="16"/>
+        </w:rPr>
+        <w:tab/>
+      </w:r>
+      <w:r>
+        <w:rPr>
+          <w:rFonts w:asciiTheme="minorHAnsi" w:hAnsiTheme="minorHAnsi"/>
+          <w:sz w:val="16"/>
+        </w:rPr>
+        <w:tab/>
+      </w:r>
+      <w:r>
+        <w:rPr>
+          <w:rFonts w:asciiTheme="minorHAnsi" w:hAnsiTheme="minorHAnsi"/>
           <w:b/>
           <w:sz w:val="18"/>
         </w:rPr>
@@ -3129,51 +3203,58 @@
       </w:r>
       <w:r>
         <w:rPr>
-          <w:rFonts w:ascii="Arial" w:hAnsi="Arial"/>
-          <w:sz w:val="18"/>
-        </w:rPr>
-        <w:tab/>
-      </w:r>
-      <w:r>
-        <w:rPr>
-          <w:rFonts w:ascii="Arial" w:hAnsi="Arial"/>
-          <w:sz w:val="18"/>
-        </w:rPr>
-        <w:t>YES</w:t>
-      </w:r>
-      <w:r>
-        <w:rPr>
-          <w:rFonts w:ascii="Arial" w:hAnsi="Arial"/>
-          <w:sz w:val="18"/>
-        </w:rPr>
-        <w:t xml:space="preserve">   </w:t>
-      </w:r>
-      <w:r>
-        <w:rPr>
-          <w:rFonts w:ascii="Arial" w:hAnsi="Arial"/>
-          <w:sz w:val="18"/>
-        </w:rPr>
-        <w:t>NO</w:t>
-      </w:r>
-      <w:r>
-        <w:rPr>
-          <w:rFonts w:ascii="Arial" w:hAnsi="Arial"/>
-          <w:sz w:val="16"/>
-        </w:rPr>
-        <w:tab/>
-        <w:t>AMOUNT PAID............</w:t>
-      </w:r>
-      <w:r>
-        <w:rPr>
-          <w:rFonts w:ascii="Arial" w:hAnsi="Arial"/>
-          <w:sz w:val="16"/>
-          <w:u w:val="single"/>
-        </w:rPr>
-        <w:tab/>
-      </w:r>
-      <w:r>
-        <w:rPr>
-          <w:rFonts w:ascii="Arial" w:hAnsi="Arial"/>
+          <w:rFonts w:asciiTheme="minorHAnsi" w:hAnsiTheme="minorHAnsi"/>
+          <w:sz w:val="18"/>
+        </w:rPr>
+        <w:tab/>
+        <w:t>YES   NO</w:t>
+      </w:r>
+      <w:r>
+        <w:rPr>
+          <w:rFonts w:asciiTheme="minorHAnsi" w:hAnsiTheme="minorHAnsi"/>
+          <w:sz w:val="16"/>
+        </w:rPr>
+        <w:tab/>
+      </w:r>
+      <w:r>
+        <w:rPr>
+          <w:rFonts w:asciiTheme="minorHAnsi" w:hAnsiTheme="minorHAnsi"/>
+          <w:sz w:val="16"/>
+        </w:rPr>
+        <w:tab/>
+      </w:r>
+      <w:r>
+        <w:rPr>
+          <w:rFonts w:asciiTheme="minorHAnsi" w:hAnsiTheme="minorHAnsi"/>
+          <w:sz w:val="16"/>
+        </w:rPr>
+        <w:tab/>
+      </w:r>
+      <w:r>
+        <w:rPr>
+          <w:rFonts w:asciiTheme="minorHAnsi" w:hAnsiTheme="minorHAnsi"/>
+          <w:sz w:val="16"/>
+        </w:rPr>
+        <w:t>AMOUNT PAID</w:t>
+      </w:r>
+      <w:r>
+        <w:rPr>
+          <w:rFonts w:asciiTheme="minorHAnsi" w:hAnsiTheme="minorHAnsi"/>
+          <w:sz w:val="16"/>
+        </w:rPr>
+        <w:tab/>
+      </w:r>
+      <w:r>
+        <w:rPr>
+          <w:rFonts w:asciiTheme="minorHAnsi" w:hAnsiTheme="minorHAnsi"/>
+          <w:sz w:val="16"/>
+          <w:u w:val="single"/>
+        </w:rPr>
+        <w:tab/>
+      </w:r>
+      <w:r>
+        <w:rPr>
+          <w:rFonts w:asciiTheme="minorHAnsi" w:hAnsiTheme="minorHAnsi"/>
           <w:sz w:val="16"/>
           <w:u w:val="single"/>
         </w:rPr>
@@ -3186,13 +3267,13 @@
         <w:spacing w:line="300" w:lineRule="exact"/>
         <w:jc w:val="both"/>
         <w:rPr>
-          <w:rFonts w:ascii="Arial" w:hAnsi="Arial"/>
+          <w:rFonts w:asciiTheme="minorHAnsi" w:hAnsiTheme="minorHAnsi"/>
           <w:u w:val="single"/>
         </w:rPr>
       </w:pPr>
       <w:r>
         <w:rPr>
-          <w:rFonts w:ascii="Arial" w:hAnsi="Arial"/>
+          <w:rFonts w:asciiTheme="minorHAnsi" w:hAnsiTheme="minorHAnsi"/>
           <w:b/>
           <w:sz w:val="18"/>
         </w:rPr>
@@ -3200,49 +3281,28 @@
       </w:r>
       <w:r>
         <w:rPr>
-          <w:rFonts w:ascii="Arial" w:hAnsi="Arial"/>
-          <w:sz w:val="18"/>
-        </w:rPr>
-        <w:t xml:space="preserve">   </w:t>
-      </w:r>
-      <w:r>
-        <w:rPr>
-          <w:rFonts w:ascii="Arial" w:hAnsi="Arial"/>
-          <w:sz w:val="18"/>
-        </w:rPr>
-        <w:t>YES</w:t>
-      </w:r>
-      <w:r>
-        <w:rPr>
-          <w:rFonts w:ascii="Arial" w:hAnsi="Arial"/>
-          <w:sz w:val="18"/>
-        </w:rPr>
-        <w:t xml:space="preserve">    </w:t>
-      </w:r>
-      <w:r>
-        <w:rPr>
-          <w:rFonts w:ascii="Arial" w:hAnsi="Arial"/>
-          <w:sz w:val="18"/>
-        </w:rPr>
-        <w:t>NO</w:t>
-      </w:r>
-      <w:r>
-        <w:rPr>
-          <w:rFonts w:ascii="Arial" w:hAnsi="Arial"/>
-          <w:sz w:val="18"/>
-        </w:rPr>
-        <w:tab/>
-      </w:r>
-      <w:r>
-        <w:rPr>
-          <w:rFonts w:ascii="Arial" w:hAnsi="Arial"/>
-          <w:sz w:val="18"/>
-        </w:rPr>
-        <w:tab/>
-      </w:r>
-      <w:r>
-        <w:rPr>
-          <w:rFonts w:ascii="Arial" w:hAnsi="Arial"/>
+          <w:rFonts w:asciiTheme="minorHAnsi" w:hAnsiTheme="minorHAnsi"/>
+          <w:sz w:val="18"/>
+        </w:rPr>
+        <w:t xml:space="preserve">   YES    NO</w:t>
+      </w:r>
+      <w:r>
+        <w:rPr>
+          <w:rFonts w:asciiTheme="minorHAnsi" w:hAnsiTheme="minorHAnsi"/>
+          <w:sz w:val="18"/>
+        </w:rPr>
+        <w:tab/>
+      </w:r>
+      <w:r>
+        <w:rPr>
+          <w:rFonts w:asciiTheme="minorHAnsi" w:hAnsiTheme="minorHAnsi"/>
+          <w:sz w:val="18"/>
+        </w:rPr>
+        <w:tab/>
+      </w:r>
+      <w:r>
+        <w:rPr>
+          <w:rFonts w:asciiTheme="minorHAnsi" w:hAnsiTheme="minorHAnsi"/>
           <w:b/>
           <w:sz w:val="18"/>
         </w:rPr>
@@ -3250,57 +3310,64 @@
       </w:r>
       <w:r>
         <w:rPr>
-          <w:rFonts w:ascii="Arial" w:hAnsi="Arial"/>
+          <w:rFonts w:asciiTheme="minorHAnsi" w:hAnsiTheme="minorHAnsi"/>
           <w:sz w:val="18"/>
         </w:rPr>
         <w:t xml:space="preserve">      </w:t>
       </w:r>
       <w:r>
         <w:rPr>
-          <w:rFonts w:ascii="Arial" w:hAnsi="Arial"/>
-          <w:sz w:val="18"/>
-        </w:rPr>
-        <w:tab/>
-      </w:r>
-      <w:r>
-        <w:rPr>
-          <w:rFonts w:ascii="Arial" w:hAnsi="Arial"/>
-          <w:sz w:val="18"/>
-        </w:rPr>
-        <w:t>YES</w:t>
-      </w:r>
-      <w:r>
-        <w:rPr>
-          <w:rFonts w:ascii="Arial" w:hAnsi="Arial"/>
-          <w:sz w:val="18"/>
-        </w:rPr>
-        <w:t xml:space="preserve">   </w:t>
-      </w:r>
-      <w:r>
-        <w:rPr>
-          <w:rFonts w:ascii="Arial" w:hAnsi="Arial"/>
-          <w:sz w:val="18"/>
-        </w:rPr>
-        <w:t>NO</w:t>
-      </w:r>
-      <w:r>
-        <w:rPr>
-          <w:rFonts w:ascii="Arial" w:hAnsi="Arial"/>
-          <w:sz w:val="16"/>
-        </w:rPr>
-        <w:tab/>
-        <w:t>BALANCE DUE............</w:t>
-      </w:r>
-      <w:r>
-        <w:rPr>
-          <w:rFonts w:ascii="Arial" w:hAnsi="Arial"/>
-          <w:u w:val="single"/>
-        </w:rPr>
-        <w:tab/>
-      </w:r>
-      <w:r>
-        <w:rPr>
-          <w:rFonts w:ascii="Arial" w:hAnsi="Arial"/>
+          <w:rFonts w:asciiTheme="minorHAnsi" w:hAnsiTheme="minorHAnsi"/>
+          <w:sz w:val="18"/>
+        </w:rPr>
+        <w:tab/>
+        <w:t>YES   NO</w:t>
+      </w:r>
+      <w:r>
+        <w:rPr>
+          <w:rFonts w:asciiTheme="minorHAnsi" w:hAnsiTheme="minorHAnsi"/>
+          <w:sz w:val="16"/>
+        </w:rPr>
+        <w:tab/>
+      </w:r>
+      <w:r>
+        <w:rPr>
+          <w:rFonts w:asciiTheme="minorHAnsi" w:hAnsiTheme="minorHAnsi"/>
+          <w:sz w:val="16"/>
+        </w:rPr>
+        <w:tab/>
+      </w:r>
+      <w:r>
+        <w:rPr>
+          <w:rFonts w:asciiTheme="minorHAnsi" w:hAnsiTheme="minorHAnsi"/>
+          <w:sz w:val="16"/>
+        </w:rPr>
+        <w:tab/>
+      </w:r>
+      <w:r>
+        <w:rPr>
+          <w:rFonts w:asciiTheme="minorHAnsi" w:hAnsiTheme="minorHAnsi"/>
+          <w:sz w:val="16"/>
+        </w:rPr>
+        <w:t>BALANCE DUE</w:t>
+      </w:r>
+      <w:r>
+        <w:rPr>
+          <w:rFonts w:asciiTheme="minorHAnsi" w:hAnsiTheme="minorHAnsi"/>
+          <w:sz w:val="16"/>
+        </w:rPr>
+        <w:tab/>
+      </w:r>
+      <w:r>
+        <w:rPr>
+          <w:rFonts w:asciiTheme="minorHAnsi" w:hAnsiTheme="minorHAnsi"/>
+          <w:u w:val="single"/>
+        </w:rPr>
+        <w:tab/>
+      </w:r>
+      <w:r>
+        <w:rPr>
+          <w:rFonts w:asciiTheme="minorHAnsi" w:hAnsiTheme="minorHAnsi"/>
           <w:u w:val="single"/>
         </w:rPr>
         <w:tab/>
@@ -3331,69 +3398,53 @@
           <w:rFonts w:ascii="Arial" w:hAnsi="Arial"/>
           <w:sz w:val="18"/>
         </w:rPr>
-        <w:t xml:space="preserve">    E     W     N     </w:t>
-      </w:r>
-      <w:smartTag w:uri="urn:schemas-microsoft-com:office:smarttags" w:element="place">
-        <w:r>
-          <w:rPr>
-            <w:rFonts w:ascii="Arial" w:hAnsi="Arial"/>
-            <w:sz w:val="18"/>
-          </w:rPr>
-          <w:t xml:space="preserve">S </w:t>
-        </w:r>
-        <w:r>
-          <w:rPr>
-            <w:rFonts w:ascii="Arial" w:hAnsi="Arial"/>
-            <w:sz w:val="18"/>
-          </w:rPr>
-          <w:tab/>
-        </w:r>
-        <w:r>
-          <w:rPr>
-            <w:rFonts w:ascii="Arial" w:hAnsi="Arial"/>
-            <w:sz w:val="18"/>
-            <w:u w:val="single"/>
-          </w:rPr>
-          <w:tab/>
-        </w:r>
-        <w:r>
-          <w:rPr>
-            <w:rFonts w:ascii="Arial" w:hAnsi="Arial"/>
-            <w:sz w:val="18"/>
-            <w:u w:val="single"/>
-          </w:rPr>
-          <w:tab/>
-        </w:r>
-        <w:r>
-          <w:rPr>
-            <w:rFonts w:ascii="Arial" w:hAnsi="Arial"/>
-            <w:sz w:val="18"/>
-            <w:u w:val="single"/>
-          </w:rPr>
-          <w:tab/>
-        </w:r>
-        <w:r>
-          <w:rPr>
-            <w:rFonts w:ascii="Arial" w:hAnsi="Arial"/>
-            <w:sz w:val="18"/>
-          </w:rPr>
-          <w:t xml:space="preserve"> </w:t>
-        </w:r>
-        <w:proofErr w:type="gramStart"/>
-        <w:r>
-          <w:rPr>
-            <w:rFonts w:ascii="Arial" w:hAnsi="Arial"/>
-            <w:sz w:val="18"/>
-          </w:rPr>
-          <w:t>ON</w:t>
-        </w:r>
-      </w:smartTag>
-      <w:r>
-        <w:rPr>
-          <w:rFonts w:ascii="Arial" w:hAnsi="Arial"/>
-          <w:sz w:val="18"/>
-        </w:rPr>
-        <w:t xml:space="preserve">  LEFT</w:t>
+        <w:t xml:space="preserve">    E     W     N     S </w:t>
+      </w:r>
+      <w:r>
+        <w:rPr>
+          <w:rFonts w:ascii="Arial" w:hAnsi="Arial"/>
+          <w:sz w:val="18"/>
+        </w:rPr>
+        <w:tab/>
+      </w:r>
+      <w:r>
+        <w:rPr>
+          <w:rFonts w:ascii="Arial" w:hAnsi="Arial"/>
+          <w:sz w:val="18"/>
+          <w:u w:val="single"/>
+        </w:rPr>
+        <w:tab/>
+      </w:r>
+      <w:r>
+        <w:rPr>
+          <w:rFonts w:ascii="Arial" w:hAnsi="Arial"/>
+          <w:sz w:val="18"/>
+          <w:u w:val="single"/>
+        </w:rPr>
+        <w:tab/>
+      </w:r>
+      <w:r>
+        <w:rPr>
+          <w:rFonts w:ascii="Arial" w:hAnsi="Arial"/>
+          <w:sz w:val="18"/>
+          <w:u w:val="single"/>
+        </w:rPr>
+        <w:tab/>
+      </w:r>
+      <w:r>
+        <w:rPr>
+          <w:rFonts w:ascii="Arial" w:hAnsi="Arial"/>
+          <w:sz w:val="18"/>
+        </w:rPr>
+        <w:t xml:space="preserve"> </w:t>
+      </w:r>
+      <w:proofErr w:type="gramStart"/>
+      <w:r>
+        <w:rPr>
+          <w:rFonts w:ascii="Arial" w:hAnsi="Arial"/>
+          <w:sz w:val="18"/>
+        </w:rPr>
+        <w:t>ON  LEFT</w:t>
       </w:r>
       <w:proofErr w:type="gramEnd"/>
       <w:r>
@@ -4643,7 +4694,7 @@
 </file>
 
 <file path=word/styles.xml><?xml version="1.0" encoding="utf-8"?>
-<w:styles xmlns:mc="http://schemas.openxmlformats.org/markup-compatibility/2006" xmlns:r="http://schemas.openxmlformats.org/officeDocument/2006/relationships" xmlns:w="http://schemas.openxmlformats.org/wordprocessingml/2006/main" xmlns:w14="http://schemas.microsoft.com/office/word/2010/wordml" mc:Ignorable="w14">
+<w:styles xmlns:mc="http://schemas.openxmlformats.org/markup-compatibility/2006" xmlns:r="http://schemas.openxmlformats.org/officeDocument/2006/relationships" xmlns:w="http://schemas.openxmlformats.org/wordprocessingml/2006/main" xmlns:w14="http://schemas.microsoft.com/office/word/2010/wordml" xmlns:w15="http://schemas.microsoft.com/office/word/2012/wordml" mc:Ignorable="w14 w15">
   <w:docDefaults>
     <w:rPrDefault>
       <w:rPr>
@@ -4653,7 +4704,7 @@
     </w:rPrDefault>
     <w:pPrDefault/>
   </w:docDefaults>
-  <w:latentStyles w:defLockedState="0" w:defUIPriority="0" w:defSemiHidden="0" w:defUnhideWhenUsed="0" w:defQFormat="0" w:count="267">
+  <w:latentStyles w:defLockedState="0" w:defUIPriority="0" w:defSemiHidden="0" w:defUnhideWhenUsed="0" w:defQFormat="0" w:count="371">
     <w:lsdException w:name="Normal" w:qFormat="1"/>
     <w:lsdException w:name="heading 1" w:qFormat="1"/>
     <w:lsdException w:name="heading 2" w:qFormat="1"/>
@@ -4664,11 +4715,145 @@
     <w:lsdException w:name="heading 7" w:semiHidden="1" w:unhideWhenUsed="1" w:qFormat="1"/>
     <w:lsdException w:name="heading 8" w:semiHidden="1" w:unhideWhenUsed="1" w:qFormat="1"/>
     <w:lsdException w:name="heading 9" w:semiHidden="1" w:unhideWhenUsed="1" w:qFormat="1"/>
+    <w:lsdException w:name="index 1" w:semiHidden="1" w:unhideWhenUsed="1"/>
+    <w:lsdException w:name="index 2" w:semiHidden="1" w:unhideWhenUsed="1"/>
+    <w:lsdException w:name="index 3" w:semiHidden="1" w:unhideWhenUsed="1"/>
+    <w:lsdException w:name="index 4" w:semiHidden="1" w:unhideWhenUsed="1"/>
+    <w:lsdException w:name="index 5" w:semiHidden="1" w:unhideWhenUsed="1"/>
+    <w:lsdException w:name="index 6" w:semiHidden="1" w:unhideWhenUsed="1"/>
+    <w:lsdException w:name="index 7" w:semiHidden="1" w:unhideWhenUsed="1"/>
+    <w:lsdException w:name="index 8" w:semiHidden="1" w:unhideWhenUsed="1"/>
+    <w:lsdException w:name="index 9" w:semiHidden="1" w:unhideWhenUsed="1"/>
+    <w:lsdException w:name="toc 1" w:semiHidden="1" w:unhideWhenUsed="1"/>
+    <w:lsdException w:name="toc 2" w:semiHidden="1" w:unhideWhenUsed="1"/>
+    <w:lsdException w:name="toc 3" w:semiHidden="1" w:unhideWhenUsed="1"/>
+    <w:lsdException w:name="toc 4" w:semiHidden="1" w:unhideWhenUsed="1"/>
+    <w:lsdException w:name="toc 5" w:semiHidden="1" w:unhideWhenUsed="1"/>
+    <w:lsdException w:name="toc 6" w:semiHidden="1" w:unhideWhenUsed="1"/>
+    <w:lsdException w:name="toc 7" w:semiHidden="1" w:unhideWhenUsed="1"/>
+    <w:lsdException w:name="toc 8" w:semiHidden="1" w:unhideWhenUsed="1"/>
+    <w:lsdException w:name="toc 9" w:semiHidden="1" w:unhideWhenUsed="1"/>
+    <w:lsdException w:name="Normal Indent" w:semiHidden="1" w:unhideWhenUsed="1"/>
+    <w:lsdException w:name="footnote text" w:semiHidden="1" w:unhideWhenUsed="1"/>
+    <w:lsdException w:name="annotation text" w:semiHidden="1" w:unhideWhenUsed="1"/>
+    <w:lsdException w:name="header" w:semiHidden="1" w:unhideWhenUsed="1"/>
+    <w:lsdException w:name="footer" w:semiHidden="1" w:unhideWhenUsed="1"/>
+    <w:lsdException w:name="index heading" w:semiHidden="1" w:unhideWhenUsed="1"/>
     <w:lsdException w:name="caption" w:semiHidden="1" w:unhideWhenUsed="1" w:qFormat="1"/>
+    <w:lsdException w:name="table of figures" w:semiHidden="1" w:unhideWhenUsed="1"/>
+    <w:lsdException w:name="envelope address" w:semiHidden="1" w:unhideWhenUsed="1"/>
+    <w:lsdException w:name="envelope return" w:semiHidden="1" w:unhideWhenUsed="1"/>
+    <w:lsdException w:name="footnote reference" w:semiHidden="1" w:unhideWhenUsed="1"/>
+    <w:lsdException w:name="annotation reference" w:semiHidden="1" w:unhideWhenUsed="1"/>
+    <w:lsdException w:name="line number" w:semiHidden="1" w:unhideWhenUsed="1"/>
+    <w:lsdException w:name="page number" w:semiHidden="1" w:unhideWhenUsed="1"/>
+    <w:lsdException w:name="endnote reference" w:semiHidden="1" w:unhideWhenUsed="1"/>
+    <w:lsdException w:name="endnote text" w:semiHidden="1" w:unhideWhenUsed="1"/>
+    <w:lsdException w:name="table of authorities" w:semiHidden="1" w:unhideWhenUsed="1"/>
+    <w:lsdException w:name="macro" w:semiHidden="1" w:unhideWhenUsed="1"/>
+    <w:lsdException w:name="toa heading" w:semiHidden="1" w:unhideWhenUsed="1"/>
+    <w:lsdException w:name="List" w:semiHidden="1" w:unhideWhenUsed="1"/>
+    <w:lsdException w:name="List Bullet" w:semiHidden="1" w:unhideWhenUsed="1"/>
+    <w:lsdException w:name="List 2" w:semiHidden="1" w:unhideWhenUsed="1"/>
+    <w:lsdException w:name="List 3" w:semiHidden="1" w:unhideWhenUsed="1"/>
+    <w:lsdException w:name="List Bullet 2" w:semiHidden="1" w:unhideWhenUsed="1"/>
+    <w:lsdException w:name="List Bullet 3" w:semiHidden="1" w:unhideWhenUsed="1"/>
+    <w:lsdException w:name="List Bullet 4" w:semiHidden="1" w:unhideWhenUsed="1"/>
+    <w:lsdException w:name="List Bullet 5" w:semiHidden="1" w:unhideWhenUsed="1"/>
+    <w:lsdException w:name="List Number 2" w:semiHidden="1" w:unhideWhenUsed="1"/>
+    <w:lsdException w:name="List Number 3" w:semiHidden="1" w:unhideWhenUsed="1"/>
+    <w:lsdException w:name="List Number 4" w:semiHidden="1" w:unhideWhenUsed="1"/>
+    <w:lsdException w:name="List Number 5" w:semiHidden="1" w:unhideWhenUsed="1"/>
     <w:lsdException w:name="Title" w:qFormat="1"/>
+    <w:lsdException w:name="Closing" w:semiHidden="1" w:unhideWhenUsed="1"/>
+    <w:lsdException w:name="Signature" w:semiHidden="1" w:unhideWhenUsed="1"/>
+    <w:lsdException w:name="Default Paragraph Font" w:semiHidden="1" w:unhideWhenUsed="1"/>
+    <w:lsdException w:name="Body Text" w:semiHidden="1" w:unhideWhenUsed="1"/>
+    <w:lsdException w:name="Body Text Indent" w:semiHidden="1" w:unhideWhenUsed="1"/>
+    <w:lsdException w:name="List Continue" w:semiHidden="1" w:unhideWhenUsed="1"/>
+    <w:lsdException w:name="List Continue 2" w:semiHidden="1" w:unhideWhenUsed="1"/>
+    <w:lsdException w:name="List Continue 3" w:semiHidden="1" w:unhideWhenUsed="1"/>
+    <w:lsdException w:name="List Continue 4" w:semiHidden="1" w:unhideWhenUsed="1"/>
+    <w:lsdException w:name="List Continue 5" w:semiHidden="1" w:unhideWhenUsed="1"/>
+    <w:lsdException w:name="Message Header" w:semiHidden="1" w:unhideWhenUsed="1"/>
     <w:lsdException w:name="Subtitle" w:qFormat="1"/>
+    <w:lsdException w:name="Body Text First Indent 2" w:semiHidden="1" w:unhideWhenUsed="1"/>
+    <w:lsdException w:name="Note Heading" w:semiHidden="1" w:unhideWhenUsed="1"/>
+    <w:lsdException w:name="Body Text 2" w:semiHidden="1" w:unhideWhenUsed="1"/>
+    <w:lsdException w:name="Body Text 3" w:semiHidden="1" w:unhideWhenUsed="1"/>
+    <w:lsdException w:name="Body Text Indent 2" w:semiHidden="1" w:unhideWhenUsed="1"/>
+    <w:lsdException w:name="Body Text Indent 3" w:semiHidden="1" w:unhideWhenUsed="1"/>
+    <w:lsdException w:name="Block Text" w:semiHidden="1" w:unhideWhenUsed="1"/>
+    <w:lsdException w:name="Hyperlink" w:semiHidden="1" w:unhideWhenUsed="1"/>
+    <w:lsdException w:name="FollowedHyperlink" w:semiHidden="1" w:unhideWhenUsed="1"/>
     <w:lsdException w:name="Strong" w:qFormat="1"/>
     <w:lsdException w:name="Emphasis" w:qFormat="1"/>
+    <w:lsdException w:name="Document Map" w:semiHidden="1" w:unhideWhenUsed="1"/>
+    <w:lsdException w:name="Plain Text" w:semiHidden="1" w:unhideWhenUsed="1"/>
+    <w:lsdException w:name="E-mail Signature" w:semiHidden="1" w:unhideWhenUsed="1"/>
+    <w:lsdException w:name="HTML Top of Form" w:semiHidden="1" w:unhideWhenUsed="1"/>
+    <w:lsdException w:name="HTML Bottom of Form" w:semiHidden="1" w:unhideWhenUsed="1"/>
+    <w:lsdException w:name="Normal (Web)" w:semiHidden="1" w:unhideWhenUsed="1"/>
+    <w:lsdException w:name="HTML Acronym" w:semiHidden="1" w:unhideWhenUsed="1"/>
+    <w:lsdException w:name="HTML Address" w:semiHidden="1" w:unhideWhenUsed="1"/>
+    <w:lsdException w:name="HTML Cite" w:semiHidden="1" w:unhideWhenUsed="1"/>
+    <w:lsdException w:name="HTML Code" w:semiHidden="1" w:unhideWhenUsed="1"/>
+    <w:lsdException w:name="HTML Definition" w:semiHidden="1" w:unhideWhenUsed="1"/>
+    <w:lsdException w:name="HTML Keyboard" w:semiHidden="1" w:unhideWhenUsed="1"/>
+    <w:lsdException w:name="HTML Preformatted" w:semiHidden="1" w:unhideWhenUsed="1"/>
+    <w:lsdException w:name="HTML Sample" w:semiHidden="1" w:unhideWhenUsed="1"/>
+    <w:lsdException w:name="HTML Typewriter" w:semiHidden="1" w:unhideWhenUsed="1"/>
+    <w:lsdException w:name="HTML Variable" w:semiHidden="1" w:unhideWhenUsed="1"/>
+    <w:lsdException w:name="Normal Table" w:semiHidden="1" w:unhideWhenUsed="1"/>
+    <w:lsdException w:name="annotation subject" w:semiHidden="1" w:unhideWhenUsed="1"/>
+    <w:lsdException w:name="No List" w:semiHidden="1" w:unhideWhenUsed="1"/>
+    <w:lsdException w:name="Outline List 1" w:semiHidden="1" w:unhideWhenUsed="1"/>
+    <w:lsdException w:name="Outline List 2" w:semiHidden="1" w:unhideWhenUsed="1"/>
+    <w:lsdException w:name="Outline List 3" w:semiHidden="1" w:unhideWhenUsed="1"/>
+    <w:lsdException w:name="Table Simple 1" w:semiHidden="1" w:unhideWhenUsed="1"/>
+    <w:lsdException w:name="Table Simple 2" w:semiHidden="1" w:unhideWhenUsed="1"/>
+    <w:lsdException w:name="Table Simple 3" w:semiHidden="1" w:unhideWhenUsed="1"/>
+    <w:lsdException w:name="Table Classic 1" w:semiHidden="1" w:unhideWhenUsed="1"/>
+    <w:lsdException w:name="Table Classic 2" w:semiHidden="1" w:unhideWhenUsed="1"/>
+    <w:lsdException w:name="Table Classic 3" w:semiHidden="1" w:unhideWhenUsed="1"/>
+    <w:lsdException w:name="Table Classic 4" w:semiHidden="1" w:unhideWhenUsed="1"/>
+    <w:lsdException w:name="Table Colorful 1" w:semiHidden="1" w:unhideWhenUsed="1"/>
+    <w:lsdException w:name="Table Colorful 2" w:semiHidden="1" w:unhideWhenUsed="1"/>
+    <w:lsdException w:name="Table Colorful 3" w:semiHidden="1" w:unhideWhenUsed="1"/>
+    <w:lsdException w:name="Table Columns 1" w:semiHidden="1" w:unhideWhenUsed="1"/>
+    <w:lsdException w:name="Table Columns 2" w:semiHidden="1" w:unhideWhenUsed="1"/>
+    <w:lsdException w:name="Table Columns 3" w:semiHidden="1" w:unhideWhenUsed="1"/>
+    <w:lsdException w:name="Table Columns 4" w:semiHidden="1" w:unhideWhenUsed="1"/>
+    <w:lsdException w:name="Table Columns 5" w:semiHidden="1" w:unhideWhenUsed="1"/>
+    <w:lsdException w:name="Table Grid 1" w:semiHidden="1" w:unhideWhenUsed="1"/>
+    <w:lsdException w:name="Table Grid 2" w:semiHidden="1" w:unhideWhenUsed="1"/>
+    <w:lsdException w:name="Table Grid 3" w:semiHidden="1" w:unhideWhenUsed="1"/>
+    <w:lsdException w:name="Table Grid 4" w:semiHidden="1" w:unhideWhenUsed="1"/>
+    <w:lsdException w:name="Table Grid 5" w:semiHidden="1" w:unhideWhenUsed="1"/>
+    <w:lsdException w:name="Table Grid 6" w:semiHidden="1" w:unhideWhenUsed="1"/>
+    <w:lsdException w:name="Table Grid 7" w:semiHidden="1" w:unhideWhenUsed="1"/>
+    <w:lsdException w:name="Table Grid 8" w:semiHidden="1" w:unhideWhenUsed="1"/>
+    <w:lsdException w:name="Table List 1" w:semiHidden="1" w:unhideWhenUsed="1"/>
+    <w:lsdException w:name="Table List 2" w:semiHidden="1" w:unhideWhenUsed="1"/>
+    <w:lsdException w:name="Table List 3" w:semiHidden="1" w:unhideWhenUsed="1"/>
+    <w:lsdException w:name="Table List 4" w:semiHidden="1" w:unhideWhenUsed="1"/>
+    <w:lsdException w:name="Table List 5" w:semiHidden="1" w:unhideWhenUsed="1"/>
+    <w:lsdException w:name="Table List 6" w:semiHidden="1" w:unhideWhenUsed="1"/>
+    <w:lsdException w:name="Table List 7" w:semiHidden="1" w:unhideWhenUsed="1"/>
+    <w:lsdException w:name="Table List 8" w:semiHidden="1" w:unhideWhenUsed="1"/>
+    <w:lsdException w:name="Table 3D effects 1" w:semiHidden="1" w:unhideWhenUsed="1"/>
+    <w:lsdException w:name="Table 3D effects 2" w:semiHidden="1" w:unhideWhenUsed="1"/>
+    <w:lsdException w:name="Table 3D effects 3" w:semiHidden="1" w:unhideWhenUsed="1"/>
+    <w:lsdException w:name="Table Contemporary" w:semiHidden="1" w:unhideWhenUsed="1"/>
+    <w:lsdException w:name="Table Elegant" w:semiHidden="1" w:unhideWhenUsed="1"/>
+    <w:lsdException w:name="Table Professional" w:semiHidden="1" w:unhideWhenUsed="1"/>
+    <w:lsdException w:name="Table Subtle 1" w:semiHidden="1" w:unhideWhenUsed="1"/>
+    <w:lsdException w:name="Table Subtle 2" w:semiHidden="1" w:unhideWhenUsed="1"/>
+    <w:lsdException w:name="Table Web 1" w:semiHidden="1" w:unhideWhenUsed="1"/>
+    <w:lsdException w:name="Table Web 2" w:semiHidden="1" w:unhideWhenUsed="1"/>
+    <w:lsdException w:name="Table Web 3" w:semiHidden="1" w:unhideWhenUsed="1"/>
+    <w:lsdException w:name="Balloon Text" w:semiHidden="1" w:unhideWhenUsed="1"/>
+    <w:lsdException w:name="Table Theme" w:semiHidden="1" w:unhideWhenUsed="1"/>
     <w:lsdException w:name="Placeholder Text" w:semiHidden="1" w:uiPriority="99"/>
     <w:lsdException w:name="No Spacing" w:uiPriority="1" w:qFormat="1"/>
     <w:lsdException w:name="Light Shading" w:uiPriority="60"/>
@@ -4780,6 +4965,110 @@
     <w:lsdException w:name="Book Title" w:uiPriority="33" w:qFormat="1"/>
     <w:lsdException w:name="Bibliography" w:semiHidden="1" w:uiPriority="37" w:unhideWhenUsed="1"/>
     <w:lsdException w:name="TOC Heading" w:semiHidden="1" w:uiPriority="39" w:unhideWhenUsed="1" w:qFormat="1"/>
+    <w:lsdException w:name="Plain Table 1" w:uiPriority="41"/>
+    <w:lsdException w:name="Plain Table 2" w:uiPriority="42"/>
+    <w:lsdException w:name="Plain Table 3" w:uiPriority="43"/>
+    <w:lsdException w:name="Plain Table 4" w:uiPriority="44"/>
+    <w:lsdException w:name="Plain Table 5" w:uiPriority="45"/>
+    <w:lsdException w:name="Grid Table Light" w:uiPriority="40"/>
+    <w:lsdException w:name="Grid Table 1 Light" w:uiPriority="46"/>
+    <w:lsdException w:name="Grid Table 2" w:uiPriority="47"/>
+    <w:lsdException w:name="Grid Table 3" w:uiPriority="48"/>
+    <w:lsdException w:name="Grid Table 4" w:uiPriority="49"/>
+    <w:lsdException w:name="Grid Table 5 Dark" w:uiPriority="50"/>
+    <w:lsdException w:name="Grid Table 6 Colorful" w:uiPriority="51"/>
+    <w:lsdException w:name="Grid Table 7 Colorful" w:uiPriority="52"/>
+    <w:lsdException w:name="Grid Table 1 Light Accent 1" w:uiPriority="46"/>
+    <w:lsdException w:name="Grid Table 2 Accent 1" w:uiPriority="47"/>
+    <w:lsdException w:name="Grid Table 3 Accent 1" w:uiPriority="48"/>
+    <w:lsdException w:name="Grid Table 4 Accent 1" w:uiPriority="49"/>
+    <w:lsdException w:name="Grid Table 5 Dark Accent 1" w:uiPriority="50"/>
+    <w:lsdException w:name="Grid Table 6 Colorful Accent 1" w:uiPriority="51"/>
+    <w:lsdException w:name="Grid Table 7 Colorful Accent 1" w:uiPriority="52"/>
+    <w:lsdException w:name="Grid Table 1 Light Accent 2" w:uiPriority="46"/>
+    <w:lsdException w:name="Grid Table 2 Accent 2" w:uiPriority="47"/>
+    <w:lsdException w:name="Grid Table 3 Accent 2" w:uiPriority="48"/>
+    <w:lsdException w:name="Grid Table 4 Accent 2" w:uiPriority="49"/>
+    <w:lsdException w:name="Grid Table 5 Dark Accent 2" w:uiPriority="50"/>
+    <w:lsdException w:name="Grid Table 6 Colorful Accent 2" w:uiPriority="51"/>
+    <w:lsdException w:name="Grid Table 7 Colorful Accent 2" w:uiPriority="52"/>
+    <w:lsdException w:name="Grid Table 1 Light Accent 3" w:uiPriority="46"/>
+    <w:lsdException w:name="Grid Table 2 Accent 3" w:uiPriority="47"/>
+    <w:lsdException w:name="Grid Table 3 Accent 3" w:uiPriority="48"/>
+    <w:lsdException w:name="Grid Table 4 Accent 3" w:uiPriority="49"/>
+    <w:lsdException w:name="Grid Table 5 Dark Accent 3" w:uiPriority="50"/>
+    <w:lsdException w:name="Grid Table 6 Colorful Accent 3" w:uiPriority="51"/>
+    <w:lsdException w:name="Grid Table 7 Colorful Accent 3" w:uiPriority="52"/>
+    <w:lsdException w:name="Grid Table 1 Light Accent 4" w:uiPriority="46"/>
+    <w:lsdException w:name="Grid Table 2 Accent 4" w:uiPriority="47"/>
+    <w:lsdException w:name="Grid Table 3 Accent 4" w:uiPriority="48"/>
+    <w:lsdException w:name="Grid Table 4 Accent 4" w:uiPriority="49"/>
+    <w:lsdException w:name="Grid Table 5 Dark Accent 4" w:uiPriority="50"/>
+    <w:lsdException w:name="Grid Table 6 Colorful Accent 4" w:uiPriority="51"/>
+    <w:lsdException w:name="Grid Table 7 Colorful Accent 4" w:uiPriority="52"/>
+    <w:lsdException w:name="Grid Table 1 Light Accent 5" w:uiPriority="46"/>
+    <w:lsdException w:name="Grid Table 2 Accent 5" w:uiPriority="47"/>
+    <w:lsdException w:name="Grid Table 3 Accent 5" w:uiPriority="48"/>
+    <w:lsdException w:name="Grid Table 4 Accent 5" w:uiPriority="49"/>
+    <w:lsdException w:name="Grid Table 5 Dark Accent 5" w:uiPriority="50"/>
+    <w:lsdException w:name="Grid Table 6 Colorful Accent 5" w:uiPriority="51"/>
+    <w:lsdException w:name="Grid Table 7 Colorful Accent 5" w:uiPriority="52"/>
+    <w:lsdException w:name="Grid Table 1 Light Accent 6" w:uiPriority="46"/>
+    <w:lsdException w:name="Grid Table 2 Accent 6" w:uiPriority="47"/>
+    <w:lsdException w:name="Grid Table 3 Accent 6" w:uiPriority="48"/>
+    <w:lsdException w:name="Grid Table 4 Accent 6" w:uiPriority="49"/>
+    <w:lsdException w:name="Grid Table 5 Dark Accent 6" w:uiPriority="50"/>
+    <w:lsdException w:name="Grid Table 6 Colorful Accent 6" w:uiPriority="51"/>
+    <w:lsdException w:name="Grid Table 7 Colorful Accent 6" w:uiPriority="52"/>
+    <w:lsdException w:name="List Table 1 Light" w:uiPriority="46"/>
+    <w:lsdException w:name="List Table 2" w:uiPriority="47"/>
+    <w:lsdException w:name="List Table 3" w:uiPriority="48"/>
+    <w:lsdException w:name="List Table 4" w:uiPriority="49"/>
+    <w:lsdException w:name="List Table 5 Dark" w:uiPriority="50"/>
+    <w:lsdException w:name="List Table 6 Colorful" w:uiPriority="51"/>
+    <w:lsdException w:name="List Table 7 Colorful" w:uiPriority="52"/>
+    <w:lsdException w:name="List Table 1 Light Accent 1" w:uiPriority="46"/>
+    <w:lsdException w:name="List Table 2 Accent 1" w:uiPriority="47"/>
+    <w:lsdException w:name="List Table 3 Accent 1" w:uiPriority="48"/>
+    <w:lsdException w:name="List Table 4 Accent 1" w:uiPriority="49"/>
+    <w:lsdException w:name="List Table 5 Dark Accent 1" w:uiPriority="50"/>
+    <w:lsdException w:name="List Table 6 Colorful Accent 1" w:uiPriority="51"/>
+    <w:lsdException w:name="List Table 7 Colorful Accent 1" w:uiPriority="52"/>
+    <w:lsdException w:name="List Table 1 Light Accent 2" w:uiPriority="46"/>
+    <w:lsdException w:name="List Table 2 Accent 2" w:uiPriority="47"/>
+    <w:lsdException w:name="List Table 3 Accent 2" w:uiPriority="48"/>
+    <w:lsdException w:name="List Table 4 Accent 2" w:uiPriority="49"/>
+    <w:lsdException w:name="List Table 5 Dark Accent 2" w:uiPriority="50"/>
+    <w:lsdException w:name="List Table 6 Colorful Accent 2" w:uiPriority="51"/>
+    <w:lsdException w:name="List Table 7 Colorful Accent 2" w:uiPriority="52"/>
+    <w:lsdException w:name="List Table 1 Light Accent 3" w:uiPriority="46"/>
+    <w:lsdException w:name="List Table 2 Accent 3" w:uiPriority="47"/>
+    <w:lsdException w:name="List Table 3 Accent 3" w:uiPriority="48"/>
+    <w:lsdException w:name="List Table 4 Accent 3" w:uiPriority="49"/>
+    <w:lsdException w:name="List Table 5 Dark Accent 3" w:uiPriority="50"/>
+    <w:lsdException w:name="List Table 6 Colorful Accent 3" w:uiPriority="51"/>
+    <w:lsdException w:name="List Table 7 Colorful Accent 3" w:uiPriority="52"/>
+    <w:lsdException w:name="List Table 1 Light Accent 4" w:uiPriority="46"/>
+    <w:lsdException w:name="List Table 2 Accent 4" w:uiPriority="47"/>
+    <w:lsdException w:name="List Table 3 Accent 4" w:uiPriority="48"/>
+    <w:lsdException w:name="List Table 4 Accent 4" w:uiPriority="49"/>
+    <w:lsdException w:name="List Table 5 Dark Accent 4" w:uiPriority="50"/>
+    <w:lsdException w:name="List Table 6 Colorful Accent 4" w:uiPriority="51"/>
+    <w:lsdException w:name="List Table 7 Colorful Accent 4" w:uiPriority="52"/>
+    <w:lsdException w:name="List Table 1 Light Accent 5" w:uiPriority="46"/>
+    <w:lsdException w:name="List Table 2 Accent 5" w:uiPriority="47"/>
+    <w:lsdException w:name="List Table 3 Accent 5" w:uiPriority="48"/>
+    <w:lsdException w:name="List Table 4 Accent 5" w:uiPriority="49"/>
+    <w:lsdException w:name="List Table 5 Dark Accent 5" w:uiPriority="50"/>
+    <w:lsdException w:name="List Table 6 Colorful Accent 5" w:uiPriority="51"/>
+    <w:lsdException w:name="List Table 7 Colorful Accent 5" w:uiPriority="52"/>
+    <w:lsdException w:name="List Table 1 Light Accent 6" w:uiPriority="46"/>
+    <w:lsdException w:name="List Table 2 Accent 6" w:uiPriority="47"/>
+    <w:lsdException w:name="List Table 3 Accent 6" w:uiPriority="48"/>
+    <w:lsdException w:name="List Table 4 Accent 6" w:uiPriority="49"/>
+    <w:lsdException w:name="List Table 5 Dark Accent 6" w:uiPriority="50"/>
+    <w:lsdException w:name="List Table 6 Colorful Accent 6" w:uiPriority="51"/>
+    <w:lsdException w:name="List Table 7 Colorful Accent 6" w:uiPriority="52"/>
   </w:latentStyles>
   <w:style w:type="paragraph" w:default="1" w:styleId="Normal">
     <w:name w:val="Normal"/>
@@ -4821,11 +5110,15 @@
   </w:style>
   <w:style w:type="character" w:default="1" w:styleId="DefaultParagraphFont">
     <w:name w:val="Default Paragraph Font"/>
+    <w:uiPriority w:val="1"/>
     <w:semiHidden/>
+    <w:unhideWhenUsed/>
   </w:style>
   <w:style w:type="table" w:default="1" w:styleId="TableNormal">
     <w:name w:val="Normal Table"/>
+    <w:uiPriority w:val="99"/>
     <w:semiHidden/>
+    <w:unhideWhenUsed/>
     <w:tblPr>
       <w:tblInd w:w="0" w:type="dxa"/>
       <w:tblCellMar>
@@ -4838,255 +5131,9 @@
   </w:style>
   <w:style w:type="numbering" w:default="1" w:styleId="NoList">
     <w:name w:val="No List"/>
+    <w:uiPriority w:val="99"/>
     <w:semiHidden/>
-  </w:style>
-  <w:style w:type="paragraph" w:styleId="List">
-    <w:name w:val="List"/>
-    <w:basedOn w:val="Normal"/>
-    <w:pPr>
-      <w:ind w:left="360" w:hanging="360"/>
-    </w:pPr>
-  </w:style>
-  <w:style w:type="paragraph" w:styleId="MessageHeader">
-    <w:name w:val="Message Header"/>
-    <w:basedOn w:val="Normal"/>
-    <w:pPr>
-      <w:ind w:left="1080" w:hanging="1080"/>
-    </w:pPr>
-    <w:rPr>
-      <w:rFonts w:ascii="Arial" w:hAnsi="Arial"/>
-      <w:sz w:val="24"/>
-    </w:rPr>
-  </w:style>
-  <w:style w:type="paragraph" w:styleId="BodyText">
-    <w:name w:val="Body Text"/>
-    <w:basedOn w:val="Normal"/>
-    <w:pPr>
-      <w:spacing w:after="120"/>
-    </w:pPr>
-  </w:style>
-  <w:style w:type="paragraph" w:styleId="BalloonText">
-    <w:name w:val="Balloon Text"/>
-    <w:basedOn w:val="Normal"/>
-    <w:link w:val="BalloonTextChar"/>
-    <w:rsid w:val="00573976"/>
-    <w:rPr>
-      <w:rFonts w:ascii="Tahoma" w:hAnsi="Tahoma" w:cs="Tahoma"/>
-      <w:sz w:val="16"/>
-      <w:szCs w:val="16"/>
-    </w:rPr>
-  </w:style>
-  <w:style w:type="character" w:customStyle="1" w:styleId="BalloonTextChar">
-    <w:name w:val="Balloon Text Char"/>
-    <w:basedOn w:val="DefaultParagraphFont"/>
-    <w:link w:val="BalloonText"/>
-    <w:rsid w:val="00573976"/>
-    <w:rPr>
-      <w:rFonts w:ascii="Tahoma" w:hAnsi="Tahoma" w:cs="Tahoma"/>
-      <w:sz w:val="16"/>
-      <w:szCs w:val="16"/>
-    </w:rPr>
-  </w:style>
-</w:styles>
-</file>
-
-<file path=word/stylesWithEffects.xml><?xml version="1.0" encoding="utf-8"?>
-<w:styles xmlns:wpc="http://schemas.microsoft.com/office/word/2010/wordprocessingCanvas" xmlns:mc="http://schemas.openxmlformats.org/markup-compatibility/2006" xmlns:o="urn:schemas-microsoft-com:office:office" xmlns:r="http://schemas.openxmlformats.org/officeDocument/2006/relationships" xmlns:m="http://schemas.openxmlformats.org/officeDocument/2006/math" xmlns:v="urn:schemas-microsoft-com:vml" xmlns:wp14="http://schemas.microsoft.com/office/word/2010/wordprocessingDrawing" xmlns:wp="http://schemas.openxmlformats.org/drawingml/2006/wordprocessingDrawing" xmlns:w10="urn:schemas-microsoft-com:office:word" xmlns:w="http://schemas.openxmlformats.org/wordprocessingml/2006/main" xmlns:w14="http://schemas.microsoft.com/office/word/2010/wordml" xmlns:wpg="http://schemas.microsoft.com/office/word/2010/wordprocessingGroup" xmlns:wpi="http://schemas.microsoft.com/office/word/2010/wordprocessingInk" xmlns:wne="http://schemas.microsoft.com/office/word/2006/wordml" xmlns:wps="http://schemas.microsoft.com/office/word/2010/wordprocessingShape" mc:Ignorable="w14 wp14">
-  <w:docDefaults>
-    <w:rPrDefault>
-      <w:rPr>
-        <w:rFonts w:ascii="Times New Roman" w:eastAsia="Times New Roman" w:hAnsi="Times New Roman" w:cs="Times New Roman"/>
-        <w:lang w:val="en-US" w:eastAsia="en-US" w:bidi="ar-SA"/>
-      </w:rPr>
-    </w:rPrDefault>
-    <w:pPrDefault/>
-  </w:docDefaults>
-  <w:latentStyles w:defLockedState="0" w:defUIPriority="0" w:defSemiHidden="0" w:defUnhideWhenUsed="0" w:defQFormat="0" w:count="267">
-    <w:lsdException w:name="Normal" w:qFormat="1"/>
-    <w:lsdException w:name="heading 1" w:qFormat="1"/>
-    <w:lsdException w:name="heading 2" w:qFormat="1"/>
-    <w:lsdException w:name="heading 3" w:semiHidden="1" w:unhideWhenUsed="1" w:qFormat="1"/>
-    <w:lsdException w:name="heading 4" w:semiHidden="1" w:unhideWhenUsed="1" w:qFormat="1"/>
-    <w:lsdException w:name="heading 5" w:semiHidden="1" w:unhideWhenUsed="1" w:qFormat="1"/>
-    <w:lsdException w:name="heading 6" w:semiHidden="1" w:unhideWhenUsed="1" w:qFormat="1"/>
-    <w:lsdException w:name="heading 7" w:semiHidden="1" w:unhideWhenUsed="1" w:qFormat="1"/>
-    <w:lsdException w:name="heading 8" w:semiHidden="1" w:unhideWhenUsed="1" w:qFormat="1"/>
-    <w:lsdException w:name="heading 9" w:semiHidden="1" w:unhideWhenUsed="1" w:qFormat="1"/>
-    <w:lsdException w:name="caption" w:semiHidden="1" w:unhideWhenUsed="1" w:qFormat="1"/>
-    <w:lsdException w:name="Title" w:qFormat="1"/>
-    <w:lsdException w:name="Subtitle" w:qFormat="1"/>
-    <w:lsdException w:name="Strong" w:qFormat="1"/>
-    <w:lsdException w:name="Emphasis" w:qFormat="1"/>
-    <w:lsdException w:name="Placeholder Text" w:semiHidden="1" w:uiPriority="99"/>
-    <w:lsdException w:name="No Spacing" w:uiPriority="1" w:qFormat="1"/>
-    <w:lsdException w:name="Light Shading" w:uiPriority="60"/>
-    <w:lsdException w:name="Light List" w:uiPriority="61"/>
-    <w:lsdException w:name="Light Grid" w:uiPriority="62"/>
-    <w:lsdException w:name="Medium Shading 1" w:uiPriority="63"/>
-    <w:lsdException w:name="Medium Shading 2" w:uiPriority="64"/>
-    <w:lsdException w:name="Medium List 1" w:uiPriority="65"/>
-    <w:lsdException w:name="Medium List 2" w:uiPriority="66"/>
-    <w:lsdException w:name="Medium Grid 1" w:uiPriority="67"/>
-    <w:lsdException w:name="Medium Grid 2" w:uiPriority="68"/>
-    <w:lsdException w:name="Medium Grid 3" w:uiPriority="69"/>
-    <w:lsdException w:name="Dark List" w:uiPriority="70"/>
-    <w:lsdException w:name="Colorful Shading" w:uiPriority="71"/>
-    <w:lsdException w:name="Colorful List" w:uiPriority="72"/>
-    <w:lsdException w:name="Colorful Grid" w:uiPriority="73"/>
-    <w:lsdException w:name="Light Shading Accent 1" w:uiPriority="60"/>
-    <w:lsdException w:name="Light List Accent 1" w:uiPriority="61"/>
-    <w:lsdException w:name="Light Grid Accent 1" w:uiPriority="62"/>
-    <w:lsdException w:name="Medium Shading 1 Accent 1" w:uiPriority="63"/>
-    <w:lsdException w:name="Medium Shading 2 Accent 1" w:uiPriority="64"/>
-    <w:lsdException w:name="Medium List 1 Accent 1" w:uiPriority="65"/>
-    <w:lsdException w:name="Revision" w:semiHidden="1" w:uiPriority="99"/>
-    <w:lsdException w:name="List Paragraph" w:uiPriority="34" w:qFormat="1"/>
-    <w:lsdException w:name="Quote" w:uiPriority="29" w:qFormat="1"/>
-    <w:lsdException w:name="Intense Quote" w:uiPriority="30" w:qFormat="1"/>
-    <w:lsdException w:name="Medium List 2 Accent 1" w:uiPriority="66"/>
-    <w:lsdException w:name="Medium Grid 1 Accent 1" w:uiPriority="67"/>
-    <w:lsdException w:name="Medium Grid 2 Accent 1" w:uiPriority="68"/>
-    <w:lsdException w:name="Medium Grid 3 Accent 1" w:uiPriority="69"/>
-    <w:lsdException w:name="Dark List Accent 1" w:uiPriority="70"/>
-    <w:lsdException w:name="Colorful Shading Accent 1" w:uiPriority="71"/>
-    <w:lsdException w:name="Colorful List Accent 1" w:uiPriority="72"/>
-    <w:lsdException w:name="Colorful Grid Accent 1" w:uiPriority="73"/>
-    <w:lsdException w:name="Light Shading Accent 2" w:uiPriority="60"/>
-    <w:lsdException w:name="Light List Accent 2" w:uiPriority="61"/>
-    <w:lsdException w:name="Light Grid Accent 2" w:uiPriority="62"/>
-    <w:lsdException w:name="Medium Shading 1 Accent 2" w:uiPriority="63"/>
-    <w:lsdException w:name="Medium Shading 2 Accent 2" w:uiPriority="64"/>
-    <w:lsdException w:name="Medium List 1 Accent 2" w:uiPriority="65"/>
-    <w:lsdException w:name="Medium List 2 Accent 2" w:uiPriority="66"/>
-    <w:lsdException w:name="Medium Grid 1 Accent 2" w:uiPriority="67"/>
-    <w:lsdException w:name="Medium Grid 2 Accent 2" w:uiPriority="68"/>
-    <w:lsdException w:name="Medium Grid 3 Accent 2" w:uiPriority="69"/>
-    <w:lsdException w:name="Dark List Accent 2" w:uiPriority="70"/>
-    <w:lsdException w:name="Colorful Shading Accent 2" w:uiPriority="71"/>
-    <w:lsdException w:name="Colorful List Accent 2" w:uiPriority="72"/>
-    <w:lsdException w:name="Colorful Grid Accent 2" w:uiPriority="73"/>
-    <w:lsdException w:name="Light Shading Accent 3" w:uiPriority="60"/>
-    <w:lsdException w:name="Light List Accent 3" w:uiPriority="61"/>
-    <w:lsdException w:name="Light Grid Accent 3" w:uiPriority="62"/>
-    <w:lsdException w:name="Medium Shading 1 Accent 3" w:uiPriority="63"/>
-    <w:lsdException w:name="Medium Shading 2 Accent 3" w:uiPriority="64"/>
-    <w:lsdException w:name="Medium List 1 Accent 3" w:uiPriority="65"/>
-    <w:lsdException w:name="Medium List 2 Accent 3" w:uiPriority="66"/>
-    <w:lsdException w:name="Medium Grid 1 Accent 3" w:uiPriority="67"/>
-    <w:lsdException w:name="Medium Grid 2 Accent 3" w:uiPriority="68"/>
-    <w:lsdException w:name="Medium Grid 3 Accent 3" w:uiPriority="69"/>
-    <w:lsdException w:name="Dark List Accent 3" w:uiPriority="70"/>
-    <w:lsdException w:name="Colorful Shading Accent 3" w:uiPriority="71"/>
-    <w:lsdException w:name="Colorful List Accent 3" w:uiPriority="72"/>
-    <w:lsdException w:name="Colorful Grid Accent 3" w:uiPriority="73"/>
-    <w:lsdException w:name="Light Shading Accent 4" w:uiPriority="60"/>
-    <w:lsdException w:name="Light List Accent 4" w:uiPriority="61"/>
-    <w:lsdException w:name="Light Grid Accent 4" w:uiPriority="62"/>
-    <w:lsdException w:name="Medium Shading 1 Accent 4" w:uiPriority="63"/>
-    <w:lsdException w:name="Medium Shading 2 Accent 4" w:uiPriority="64"/>
-    <w:lsdException w:name="Medium List 1 Accent 4" w:uiPriority="65"/>
-    <w:lsdException w:name="Medium List 2 Accent 4" w:uiPriority="66"/>
-    <w:lsdException w:name="Medium Grid 1 Accent 4" w:uiPriority="67"/>
-    <w:lsdException w:name="Medium Grid 2 Accent 4" w:uiPriority="68"/>
-    <w:lsdException w:name="Medium Grid 3 Accent 4" w:uiPriority="69"/>
-    <w:lsdException w:name="Dark List Accent 4" w:uiPriority="70"/>
-    <w:lsdException w:name="Colorful Shading Accent 4" w:uiPriority="71"/>
-    <w:lsdException w:name="Colorful List Accent 4" w:uiPriority="72"/>
-    <w:lsdException w:name="Colorful Grid Accent 4" w:uiPriority="73"/>
-    <w:lsdException w:name="Light Shading Accent 5" w:uiPriority="60"/>
-    <w:lsdException w:name="Light List Accent 5" w:uiPriority="61"/>
-    <w:lsdException w:name="Light Grid Accent 5" w:uiPriority="62"/>
-    <w:lsdException w:name="Medium Shading 1 Accent 5" w:uiPriority="63"/>
-    <w:lsdException w:name="Medium Shading 2 Accent 5" w:uiPriority="64"/>
-    <w:lsdException w:name="Medium List 1 Accent 5" w:uiPriority="65"/>
-    <w:lsdException w:name="Medium List 2 Accent 5" w:uiPriority="66"/>
-    <w:lsdException w:name="Medium Grid 1 Accent 5" w:uiPriority="67"/>
-    <w:lsdException w:name="Medium Grid 2 Accent 5" w:uiPriority="68"/>
-    <w:lsdException w:name="Medium Grid 3 Accent 5" w:uiPriority="69"/>
-    <w:lsdException w:name="Dark List Accent 5" w:uiPriority="70"/>
-    <w:lsdException w:name="Colorful Shading Accent 5" w:uiPriority="71"/>
-    <w:lsdException w:name="Colorful List Accent 5" w:uiPriority="72"/>
-    <w:lsdException w:name="Colorful Grid Accent 5" w:uiPriority="73"/>
-    <w:lsdException w:name="Light Shading Accent 6" w:uiPriority="60"/>
-    <w:lsdException w:name="Light List Accent 6" w:uiPriority="61"/>
-    <w:lsdException w:name="Light Grid Accent 6" w:uiPriority="62"/>
-    <w:lsdException w:name="Medium Shading 1 Accent 6" w:uiPriority="63"/>
-    <w:lsdException w:name="Medium Shading 2 Accent 6" w:uiPriority="64"/>
-    <w:lsdException w:name="Medium List 1 Accent 6" w:uiPriority="65"/>
-    <w:lsdException w:name="Medium List 2 Accent 6" w:uiPriority="66"/>
-    <w:lsdException w:name="Medium Grid 1 Accent 6" w:uiPriority="67"/>
-    <w:lsdException w:name="Medium Grid 2 Accent 6" w:uiPriority="68"/>
-    <w:lsdException w:name="Medium Grid 3 Accent 6" w:uiPriority="69"/>
-    <w:lsdException w:name="Dark List Accent 6" w:uiPriority="70"/>
-    <w:lsdException w:name="Colorful Shading Accent 6" w:uiPriority="71"/>
-    <w:lsdException w:name="Colorful List Accent 6" w:uiPriority="72"/>
-    <w:lsdException w:name="Colorful Grid Accent 6" w:uiPriority="73"/>
-    <w:lsdException w:name="Subtle Emphasis" w:uiPriority="19" w:qFormat="1"/>
-    <w:lsdException w:name="Intense Emphasis" w:uiPriority="21" w:qFormat="1"/>
-    <w:lsdException w:name="Subtle Reference" w:uiPriority="31" w:qFormat="1"/>
-    <w:lsdException w:name="Intense Reference" w:uiPriority="32" w:qFormat="1"/>
-    <w:lsdException w:name="Book Title" w:uiPriority="33" w:qFormat="1"/>
-    <w:lsdException w:name="Bibliography" w:semiHidden="1" w:uiPriority="37" w:unhideWhenUsed="1"/>
-    <w:lsdException w:name="TOC Heading" w:semiHidden="1" w:uiPriority="39" w:unhideWhenUsed="1" w:qFormat="1"/>
-  </w:latentStyles>
-  <w:style w:type="paragraph" w:default="1" w:styleId="Normal">
-    <w:name w:val="Normal"/>
-    <w:qFormat/>
-  </w:style>
-  <w:style w:type="paragraph" w:styleId="Heading1">
-    <w:name w:val="heading 1"/>
-    <w:basedOn w:val="Normal"/>
-    <w:next w:val="Normal"/>
-    <w:qFormat/>
-    <w:pPr>
-      <w:keepNext/>
-      <w:spacing w:before="240" w:after="60"/>
-      <w:outlineLvl w:val="0"/>
-    </w:pPr>
-    <w:rPr>
-      <w:rFonts w:ascii="Arial" w:hAnsi="Arial"/>
-      <w:b/>
-      <w:kern w:val="28"/>
-      <w:sz w:val="28"/>
-    </w:rPr>
-  </w:style>
-  <w:style w:type="paragraph" w:styleId="Heading2">
-    <w:name w:val="heading 2"/>
-    <w:basedOn w:val="Normal"/>
-    <w:next w:val="Normal"/>
-    <w:qFormat/>
-    <w:pPr>
-      <w:keepNext/>
-      <w:spacing w:before="240" w:after="60"/>
-      <w:outlineLvl w:val="1"/>
-    </w:pPr>
-    <w:rPr>
-      <w:rFonts w:ascii="Arial" w:hAnsi="Arial"/>
-      <w:b/>
-      <w:i/>
-      <w:sz w:val="24"/>
-    </w:rPr>
-  </w:style>
-  <w:style w:type="character" w:default="1" w:styleId="DefaultParagraphFont">
-    <w:name w:val="Default Paragraph Font"/>
-    <w:semiHidden/>
-  </w:style>
-  <w:style w:type="table" w:default="1" w:styleId="TableNormal">
-    <w:name w:val="Normal Table"/>
-    <w:semiHidden/>
-    <w:tblPr>
-      <w:tblInd w:w="0" w:type="dxa"/>
-      <w:tblCellMar>
-        <w:top w:w="0" w:type="dxa"/>
-        <w:left w:w="108" w:type="dxa"/>
-        <w:bottom w:w="0" w:type="dxa"/>
-        <w:right w:w="108" w:type="dxa"/>
-      </w:tblCellMar>
-    </w:tblPr>
-  </w:style>
-  <w:style w:type="numbering" w:default="1" w:styleId="NoList">
-    <w:name w:val="No List"/>
-    <w:semiHidden/>
+    <w:unhideWhenUsed/>
   </w:style>
   <w:style w:type="paragraph" w:styleId="List">
     <w:name w:val="List"/>
@@ -5421,4 +5468,16 @@
   <a:objectDefaults/>
   <a:extraClrSchemeLst/>
 </a:theme>
+</file>
+
+<file path=customXml/item1.xml><?xml version="1.0" encoding="utf-8"?>
+<b:Sources xmlns:b="http://schemas.openxmlformats.org/officeDocument/2006/bibliography" xmlns="http://schemas.openxmlformats.org/officeDocument/2006/bibliography" SelectedStyle="\apasixtheditionofficeonline.xsl" StyleName="APA" Version="6"/>
+</file>
+
+<file path=customXml/itemProps1.xml><?xml version="1.0" encoding="utf-8"?>
+<ds:datastoreItem xmlns:ds="http://schemas.openxmlformats.org/officeDocument/2006/customXml" ds:itemID="{C45A5E76-6701-4DE0-BEF0-30E040B6F7B5}">
+  <ds:schemaRefs>
+    <ds:schemaRef ds:uri="http://schemas.openxmlformats.org/officeDocument/2006/bibliography"/>
+  </ds:schemaRefs>
+</ds:datastoreItem>
 </file>
</xml_diff>